<commit_message>
chap 10, doc edits
</commit_message>
<xml_diff>
--- a/Typescript - notes.docx
+++ b/Typescript - notes.docx
@@ -252,7 +252,7 @@
           <v:shape id="_x0000_i1025" type="#_x0000_t75" style="width:54pt;height:40.5pt" o:ole="">
             <v:imagedata r:id="rId5" o:title=""/>
           </v:shape>
-          <o:OLEObject Type="Embed" ProgID="Package" ShapeID="_x0000_i1025" DrawAspect="Content" ObjectID="_1688380738" r:id="rId6"/>
+          <o:OLEObject Type="Embed" ProgID="Package" ShapeID="_x0000_i1025" DrawAspect="Content" ObjectID="_1688399227" r:id="rId6"/>
         </w:object>
       </w:r>
       <w:r>
@@ -265,7 +265,7 @@
           <v:shape id="_x0000_i1026" type="#_x0000_t75" style="width:65.25pt;height:40.5pt" o:ole="">
             <v:imagedata r:id="rId7" o:title=""/>
           </v:shape>
-          <o:OLEObject Type="Embed" ProgID="Package" ShapeID="_x0000_i1026" DrawAspect="Content" ObjectID="_1688380739" r:id="rId8"/>
+          <o:OLEObject Type="Embed" ProgID="Package" ShapeID="_x0000_i1026" DrawAspect="Content" ObjectID="_1688399228" r:id="rId8"/>
         </w:object>
       </w:r>
       <w:r>
@@ -278,7 +278,7 @@
           <v:shape id="_x0000_i1027" type="#_x0000_t75" style="width:30.75pt;height:40.5pt" o:ole="">
             <v:imagedata r:id="rId9" o:title=""/>
           </v:shape>
-          <o:OLEObject Type="Embed" ProgID="Package" ShapeID="_x0000_i1027" DrawAspect="Content" ObjectID="_1688380740" r:id="rId10"/>
+          <o:OLEObject Type="Embed" ProgID="Package" ShapeID="_x0000_i1027" DrawAspect="Content" ObjectID="_1688399229" r:id="rId10"/>
         </w:object>
       </w:r>
     </w:p>
@@ -392,6 +392,20 @@
       <w:proofErr w:type="spellEnd"/>
       <w:r>
         <w:t xml:space="preserve"> or git bash</w:t>
+      </w:r>
+    </w:p>
+    <w:p/>
+    <w:p>
+      <w:pPr>
+        <w:rPr>
+          <w:b/>
+        </w:rPr>
+      </w:pPr>
+      <w:r>
+        <w:rPr>
+          <w:b/>
+        </w:rPr>
+        <w:t>Updated through chap 10</w:t>
       </w:r>
     </w:p>
     <w:p>

</xml_diff>

<commit_message>
correction: finished chap 4
</commit_message>
<xml_diff>
--- a/Typescript - notes.docx
+++ b/Typescript - notes.docx
@@ -159,7 +159,7 @@
           <w:sz w:val="18"/>
           <w:szCs w:val="18"/>
         </w:rPr>
-        <w:t xml:space="preserve"> project-typescript/</w:t>
+        <w:t xml:space="preserve"> project-typescript</w:t>
       </w:r>
     </w:p>
     <w:p>
@@ -170,32 +170,51 @@
           <w:szCs w:val="18"/>
         </w:rPr>
       </w:pPr>
-      <w:proofErr w:type="gramStart"/>
-      <w:r>
+    </w:p>
+    <w:p>
+      <w:pPr>
+        <w:rPr>
+          <w:rFonts w:ascii="Lucida Console" w:hAnsi="Lucida Console" w:cs="Lucida Console"/>
+          <w:b/>
+          <w:sz w:val="18"/>
+          <w:szCs w:val="18"/>
+        </w:rPr>
+      </w:pPr>
+      <w:r>
+        <w:rPr>
+          <w:rFonts w:ascii="Lucida Console" w:hAnsi="Lucida Console" w:cs="Lucida Console"/>
+          <w:b/>
+          <w:sz w:val="18"/>
+          <w:szCs w:val="18"/>
+        </w:rPr>
+        <w:t>Chap 4 Installing and Using Typescript</w:t>
+      </w:r>
+    </w:p>
+    <w:p>
+      <w:pPr>
         <w:rPr>
           <w:rFonts w:ascii="Lucida Console" w:hAnsi="Lucida Console" w:cs="Lucida Console"/>
           <w:sz w:val="18"/>
           <w:szCs w:val="18"/>
         </w:rPr>
-        <w:t>copy</w:t>
-      </w:r>
-      <w:proofErr w:type="gramEnd"/>
+      </w:pPr>
+      <w:proofErr w:type="gramStart"/>
       <w:r>
         <w:rPr>
           <w:rFonts w:ascii="Lucida Console" w:hAnsi="Lucida Console" w:cs="Lucida Console"/>
           <w:sz w:val="18"/>
           <w:szCs w:val="18"/>
         </w:rPr>
-        <w:t xml:space="preserve"> the following course files from </w:t>
-      </w:r>
+        <w:t>copy</w:t>
+      </w:r>
+      <w:proofErr w:type="gramEnd"/>
       <w:r>
         <w:rPr>
           <w:rFonts w:ascii="Lucida Console" w:hAnsi="Lucida Console" w:cs="Lucida Console"/>
           <w:sz w:val="18"/>
           <w:szCs w:val="18"/>
-          <w:shd w:val="clear" w:color="auto" w:fill="DEEAF6" w:themeFill="accent1" w:themeFillTint="33"/>
-        </w:rPr>
-        <w:t>F:\ron-online-classes\Understanding Typescript\course-starting-project</w:t>
+        </w:rPr>
+        <w:t xml:space="preserve"> the course folder ‘</w:t>
       </w:r>
       <w:r>
         <w:rPr>
@@ -203,151 +222,28 @@
           <w:sz w:val="18"/>
           <w:szCs w:val="18"/>
         </w:rPr>
-        <w:t xml:space="preserve"> into this folder</w:t>
-      </w:r>
-    </w:p>
-    <w:p>
-      <w:pPr>
+        <w:t>first-project</w:t>
+      </w:r>
+      <w:r>
         <w:rPr>
           <w:rFonts w:ascii="Lucida Console" w:hAnsi="Lucida Console" w:cs="Lucida Console"/>
           <w:sz w:val="18"/>
           <w:szCs w:val="18"/>
         </w:rPr>
-      </w:pPr>
-      <w:r>
-        <w:rPr>
-          <w:rFonts w:ascii="Lucida Console" w:hAnsi="Lucida Console" w:cs="Lucida Console"/>
-          <w:sz w:val="18"/>
-          <w:szCs w:val="18"/>
+        <w:t>’ to this folder</w:t>
+      </w:r>
+    </w:p>
+    <w:p>
+      <w:r>
+        <w:rPr>
+          <w:noProof/>
         </w:rPr>
         <w:lastRenderedPageBreak/>
-        <w:t xml:space="preserve"> </w:t>
-      </w:r>
-      <w:r>
-        <w:rPr>
-          <w:rFonts w:ascii="Lucida Console" w:hAnsi="Lucida Console" w:cs="Lucida Console"/>
-          <w:sz w:val="18"/>
-          <w:szCs w:val="18"/>
-        </w:rPr>
-        <w:object w:dxaOrig="1081" w:dyaOrig="811">
-          <v:shapetype id="_x0000_t75" coordsize="21600,21600" o:spt="75" o:preferrelative="t" path="m@4@5l@4@11@9@11@9@5xe" filled="f" stroked="f">
-            <v:stroke joinstyle="miter"/>
-            <v:formulas>
-              <v:f eqn="if lineDrawn pixelLineWidth 0"/>
-              <v:f eqn="sum @0 1 0"/>
-              <v:f eqn="sum 0 0 @1"/>
-              <v:f eqn="prod @2 1 2"/>
-              <v:f eqn="prod @3 21600 pixelWidth"/>
-              <v:f eqn="prod @3 21600 pixelHeight"/>
-              <v:f eqn="sum @0 0 1"/>
-              <v:f eqn="prod @6 1 2"/>
-              <v:f eqn="prod @7 21600 pixelWidth"/>
-              <v:f eqn="sum @8 21600 0"/>
-              <v:f eqn="prod @7 21600 pixelHeight"/>
-              <v:f eqn="sum @10 21600 0"/>
-            </v:formulas>
-            <v:path o:extrusionok="f" gradientshapeok="t" o:connecttype="rect"/>
-            <o:lock v:ext="edit" aspectratio="t"/>
-          </v:shapetype>
-          <v:shape id="_x0000_i1025" type="#_x0000_t75" style="width:54pt;height:40.5pt" o:ole="">
-            <v:imagedata r:id="rId5" o:title=""/>
-          </v:shape>
-          <o:OLEObject Type="Embed" ProgID="Package" ShapeID="_x0000_i1025" DrawAspect="Content" ObjectID="_1688399227" r:id="rId6"/>
-        </w:object>
-      </w:r>
-      <w:r>
-        <w:rPr>
-          <w:rFonts w:ascii="Lucida Console" w:hAnsi="Lucida Console" w:cs="Lucida Console"/>
-          <w:sz w:val="18"/>
-          <w:szCs w:val="18"/>
-        </w:rPr>
-        <w:object w:dxaOrig="1306" w:dyaOrig="811">
-          <v:shape id="_x0000_i1026" type="#_x0000_t75" style="width:65.25pt;height:40.5pt" o:ole="">
-            <v:imagedata r:id="rId7" o:title=""/>
-          </v:shape>
-          <o:OLEObject Type="Embed" ProgID="Package" ShapeID="_x0000_i1026" DrawAspect="Content" ObjectID="_1688399228" r:id="rId8"/>
-        </w:object>
-      </w:r>
-      <w:r>
-        <w:rPr>
-          <w:rFonts w:ascii="Lucida Console" w:hAnsi="Lucida Console" w:cs="Lucida Console"/>
-          <w:sz w:val="18"/>
-          <w:szCs w:val="18"/>
-        </w:rPr>
-        <w:object w:dxaOrig="616" w:dyaOrig="811">
-          <v:shape id="_x0000_i1027" type="#_x0000_t75" style="width:30.75pt;height:40.5pt" o:ole="">
-            <v:imagedata r:id="rId9" o:title=""/>
-          </v:shape>
-          <o:OLEObject Type="Embed" ProgID="Package" ShapeID="_x0000_i1027" DrawAspect="Content" ObjectID="_1688399229" r:id="rId10"/>
-        </w:object>
-      </w:r>
-    </w:p>
-    <w:p>
-      <w:pPr>
-        <w:rPr>
-          <w:rFonts w:ascii="Lucida Console" w:hAnsi="Lucida Console" w:cs="Lucida Console"/>
-          <w:sz w:val="18"/>
-          <w:szCs w:val="18"/>
-        </w:rPr>
-      </w:pPr>
-    </w:p>
-    <w:p>
-      <w:pPr>
-        <w:rPr>
-          <w:rFonts w:ascii="Lucida Console" w:hAnsi="Lucida Console" w:cs="Lucida Console"/>
-          <w:sz w:val="18"/>
-          <w:szCs w:val="18"/>
-        </w:rPr>
-      </w:pPr>
-    </w:p>
-    <w:p>
-      <w:pPr>
-        <w:rPr>
-          <w:rFonts w:ascii="Lucida Console" w:hAnsi="Lucida Console" w:cs="Lucida Console"/>
-          <w:sz w:val="18"/>
-          <w:szCs w:val="18"/>
-        </w:rPr>
-      </w:pPr>
-      <w:proofErr w:type="gramStart"/>
-      <w:r>
-        <w:rPr>
-          <w:rFonts w:ascii="Lucida Console" w:hAnsi="Lucida Console" w:cs="Lucida Console"/>
-          <w:sz w:val="18"/>
-          <w:szCs w:val="18"/>
-        </w:rPr>
-        <w:t>open</w:t>
-      </w:r>
-      <w:proofErr w:type="gramEnd"/>
-      <w:r>
-        <w:rPr>
-          <w:rFonts w:ascii="Lucida Console" w:hAnsi="Lucida Console" w:cs="Lucida Console"/>
-          <w:sz w:val="18"/>
-          <w:szCs w:val="18"/>
-        </w:rPr>
-        <w:t xml:space="preserve"> this folder in </w:t>
-      </w:r>
-      <w:proofErr w:type="spellStart"/>
-      <w:r>
-        <w:rPr>
-          <w:rFonts w:ascii="Lucida Console" w:hAnsi="Lucida Console" w:cs="Lucida Console"/>
-          <w:sz w:val="18"/>
-          <w:szCs w:val="18"/>
-        </w:rPr>
-        <w:t>VSCOde</w:t>
-      </w:r>
-      <w:proofErr w:type="spellEnd"/>
-    </w:p>
-    <w:p/>
-    <w:p>
-      <w:r>
-        <w:rPr>
-          <w:noProof/>
-        </w:rPr>
         <w:drawing>
-          <wp:inline distT="0" distB="0" distL="0" distR="0" wp14:anchorId="0E9D016B" wp14:editId="7BAB528E">
-            <wp:extent cx="5943600" cy="3515360"/>
-            <wp:effectExtent l="0" t="0" r="0" b="8890"/>
-            <wp:docPr id="2" name="Picture 2"/>
+          <wp:inline distT="0" distB="0" distL="0" distR="0" wp14:anchorId="7FCFE9BB" wp14:editId="619200E5">
+            <wp:extent cx="5943600" cy="4547235"/>
+            <wp:effectExtent l="0" t="0" r="0" b="5715"/>
+            <wp:docPr id="3" name="Picture 3"/>
             <wp:cNvGraphicFramePr>
               <a:graphicFrameLocks xmlns:a="http://schemas.openxmlformats.org/drawingml/2006/main" noChangeAspect="1"/>
             </wp:cNvGraphicFramePr>
@@ -359,7 +255,7 @@
                     <pic:cNvPicPr/>
                   </pic:nvPicPr>
                   <pic:blipFill>
-                    <a:blip r:embed="rId11"/>
+                    <a:blip r:embed="rId5"/>
                     <a:stretch>
                       <a:fillRect/>
                     </a:stretch>
@@ -367,7 +263,7 @@
                   <pic:spPr>
                     <a:xfrm>
                       <a:off x="0" y="0"/>
-                      <a:ext cx="5943600" cy="3515360"/>
+                      <a:ext cx="5943600" cy="4547235"/>
                     </a:xfrm>
                     <a:prstGeom prst="rect">
                       <a:avLst/>
@@ -383,6 +279,750 @@
     <w:p/>
     <w:p>
       <w:r>
+        <w:t xml:space="preserve">Double-click on the index.html file </w:t>
+      </w:r>
+      <w:r>
+        <w:t>and enter two number. Then press Add. Press F12 to see the output which should be “24” since it is adding strings.</w:t>
+      </w:r>
+    </w:p>
+    <w:p/>
+    <w:p>
+      <w:r>
+        <w:rPr>
+          <w:noProof/>
+        </w:rPr>
+        <w:drawing>
+          <wp:inline distT="0" distB="0" distL="0" distR="0" wp14:anchorId="2A7EB306" wp14:editId="25DB7D58">
+            <wp:extent cx="5943600" cy="922020"/>
+            <wp:effectExtent l="0" t="0" r="0" b="0"/>
+            <wp:docPr id="4" name="Picture 4"/>
+            <wp:cNvGraphicFramePr>
+              <a:graphicFrameLocks xmlns:a="http://schemas.openxmlformats.org/drawingml/2006/main" noChangeAspect="1"/>
+            </wp:cNvGraphicFramePr>
+            <a:graphic xmlns:a="http://schemas.openxmlformats.org/drawingml/2006/main">
+              <a:graphicData uri="http://schemas.openxmlformats.org/drawingml/2006/picture">
+                <pic:pic xmlns:pic="http://schemas.openxmlformats.org/drawingml/2006/picture">
+                  <pic:nvPicPr>
+                    <pic:cNvPr id="1" name=""/>
+                    <pic:cNvPicPr/>
+                  </pic:nvPicPr>
+                  <pic:blipFill>
+                    <a:blip r:embed="rId6"/>
+                    <a:stretch>
+                      <a:fillRect/>
+                    </a:stretch>
+                  </pic:blipFill>
+                  <pic:spPr>
+                    <a:xfrm>
+                      <a:off x="0" y="0"/>
+                      <a:ext cx="5943600" cy="922020"/>
+                    </a:xfrm>
+                    <a:prstGeom prst="rect">
+                      <a:avLst/>
+                    </a:prstGeom>
+                  </pic:spPr>
+                </pic:pic>
+              </a:graphicData>
+            </a:graphic>
+          </wp:inline>
+        </w:drawing>
+      </w:r>
+    </w:p>
+    <w:p/>
+    <w:p>
+      <w:r>
+        <w:t xml:space="preserve">Install </w:t>
+      </w:r>
+      <w:proofErr w:type="spellStart"/>
+      <w:r>
+        <w:t>TypeScript</w:t>
+      </w:r>
+      <w:proofErr w:type="spellEnd"/>
+      <w:r>
+        <w:t xml:space="preserve"> to our global packages</w:t>
+      </w:r>
+    </w:p>
+    <w:p>
+      <w:pPr>
+        <w:shd w:val="clear" w:color="auto" w:fill="DEEAF6" w:themeFill="accent1" w:themeFillTint="33"/>
+        <w:autoSpaceDE w:val="0"/>
+        <w:autoSpaceDN w:val="0"/>
+        <w:adjustRightInd w:val="0"/>
+        <w:spacing w:after="0" w:line="240" w:lineRule="auto"/>
+        <w:rPr>
+          <w:rFonts w:ascii="Lucida Console" w:hAnsi="Lucida Console" w:cs="Lucida Console"/>
+          <w:sz w:val="18"/>
+          <w:szCs w:val="18"/>
+        </w:rPr>
+      </w:pPr>
+      <w:proofErr w:type="spellStart"/>
+      <w:proofErr w:type="gramStart"/>
+      <w:r>
+        <w:rPr>
+          <w:rFonts w:ascii="Lucida Console" w:hAnsi="Lucida Console" w:cs="Lucida Console"/>
+          <w:sz w:val="18"/>
+          <w:szCs w:val="18"/>
+        </w:rPr>
+        <w:t>npm</w:t>
+      </w:r>
+      <w:proofErr w:type="spellEnd"/>
+      <w:proofErr w:type="gramEnd"/>
+      <w:r>
+        <w:rPr>
+          <w:rFonts w:ascii="Lucida Console" w:hAnsi="Lucida Console" w:cs="Lucida Console"/>
+          <w:sz w:val="18"/>
+          <w:szCs w:val="18"/>
+        </w:rPr>
+        <w:t xml:space="preserve"> install -g typescript</w:t>
+      </w:r>
+    </w:p>
+    <w:p/>
+    <w:p>
+      <w:r>
+        <w:t xml:space="preserve">Now create </w:t>
+      </w:r>
+      <w:r>
+        <w:rPr>
+          <w:shd w:val="clear" w:color="auto" w:fill="DEEAF6" w:themeFill="accent1" w:themeFillTint="33"/>
+        </w:rPr>
+        <w:t>using-</w:t>
+      </w:r>
+      <w:proofErr w:type="spellStart"/>
+      <w:r>
+        <w:rPr>
+          <w:shd w:val="clear" w:color="auto" w:fill="DEEAF6" w:themeFill="accent1" w:themeFillTint="33"/>
+        </w:rPr>
+        <w:t>ts.ts</w:t>
+      </w:r>
+      <w:proofErr w:type="spellEnd"/>
+      <w:r>
+        <w:t xml:space="preserve"> file and copy the contents of </w:t>
+      </w:r>
+      <w:r>
+        <w:rPr>
+          <w:shd w:val="clear" w:color="auto" w:fill="DEEAF6" w:themeFill="accent1" w:themeFillTint="33"/>
+        </w:rPr>
+        <w:t>js-only.js</w:t>
+      </w:r>
+      <w:r>
+        <w:t xml:space="preserve"> to it</w:t>
+      </w:r>
+      <w:r>
+        <w:t xml:space="preserve">. Notice that the </w:t>
+      </w:r>
+      <w:proofErr w:type="spellStart"/>
+      <w:r>
+        <w:t>TypeScript</w:t>
+      </w:r>
+      <w:proofErr w:type="spellEnd"/>
+      <w:r>
+        <w:t xml:space="preserve"> file has errors.  This is because </w:t>
+      </w:r>
+      <w:proofErr w:type="spellStart"/>
+      <w:r>
+        <w:t>TypeScript</w:t>
+      </w:r>
+      <w:proofErr w:type="spellEnd"/>
+      <w:r>
+        <w:t xml:space="preserve"> requires that you give types to variables.</w:t>
+      </w:r>
+    </w:p>
+    <w:p>
+      <w:pPr>
+        <w:rPr>
+          <w:b/>
+        </w:rPr>
+      </w:pPr>
+    </w:p>
+    <w:p>
+      <w:pPr>
+        <w:rPr>
+          <w:b/>
+        </w:rPr>
+      </w:pPr>
+      <w:r>
+        <w:rPr>
+          <w:noProof/>
+        </w:rPr>
+        <w:drawing>
+          <wp:inline distT="0" distB="0" distL="0" distR="0" wp14:anchorId="79AB9471" wp14:editId="5B45E84F">
+            <wp:extent cx="5943600" cy="4462145"/>
+            <wp:effectExtent l="0" t="0" r="0" b="0"/>
+            <wp:docPr id="5" name="Picture 5"/>
+            <wp:cNvGraphicFramePr>
+              <a:graphicFrameLocks xmlns:a="http://schemas.openxmlformats.org/drawingml/2006/main" noChangeAspect="1"/>
+            </wp:cNvGraphicFramePr>
+            <a:graphic xmlns:a="http://schemas.openxmlformats.org/drawingml/2006/main">
+              <a:graphicData uri="http://schemas.openxmlformats.org/drawingml/2006/picture">
+                <pic:pic xmlns:pic="http://schemas.openxmlformats.org/drawingml/2006/picture">
+                  <pic:nvPicPr>
+                    <pic:cNvPr id="1" name=""/>
+                    <pic:cNvPicPr/>
+                  </pic:nvPicPr>
+                  <pic:blipFill>
+                    <a:blip r:embed="rId7"/>
+                    <a:stretch>
+                      <a:fillRect/>
+                    </a:stretch>
+                  </pic:blipFill>
+                  <pic:spPr>
+                    <a:xfrm>
+                      <a:off x="0" y="0"/>
+                      <a:ext cx="5943600" cy="4462145"/>
+                    </a:xfrm>
+                    <a:prstGeom prst="rect">
+                      <a:avLst/>
+                    </a:prstGeom>
+                  </pic:spPr>
+                </pic:pic>
+              </a:graphicData>
+            </a:graphic>
+          </wp:inline>
+        </w:drawing>
+      </w:r>
+    </w:p>
+    <w:p/>
+    <w:p>
+      <w:r>
+        <w:t xml:space="preserve">Next, </w:t>
+      </w:r>
+      <w:r>
+        <w:rPr>
+          <w:b/>
+        </w:rPr>
+        <w:t>delete</w:t>
+      </w:r>
+      <w:r>
+        <w:t xml:space="preserve"> the </w:t>
+      </w:r>
+      <w:r>
+        <w:rPr>
+          <w:shd w:val="clear" w:color="auto" w:fill="DEEAF6" w:themeFill="accent1" w:themeFillTint="33"/>
+        </w:rPr>
+        <w:t>using-</w:t>
+      </w:r>
+      <w:proofErr w:type="spellStart"/>
+      <w:r>
+        <w:rPr>
+          <w:shd w:val="clear" w:color="auto" w:fill="DEEAF6" w:themeFill="accent1" w:themeFillTint="33"/>
+        </w:rPr>
+        <w:t>ts.ts</w:t>
+      </w:r>
+      <w:proofErr w:type="spellEnd"/>
+      <w:r>
+        <w:t xml:space="preserve"> file</w:t>
+      </w:r>
+      <w:r>
+        <w:t xml:space="preserve"> and modify the </w:t>
+      </w:r>
+      <w:proofErr w:type="spellStart"/>
+      <w:r>
+        <w:t>ts</w:t>
+      </w:r>
+      <w:proofErr w:type="spellEnd"/>
+      <w:r>
+        <w:t xml:space="preserve"> file as follow:</w:t>
+      </w:r>
+    </w:p>
+    <w:p>
+      <w:r>
+        <w:t>N</w:t>
+      </w:r>
+      <w:r>
+        <w:rPr>
+          <w:noProof/>
+        </w:rPr>
+        <w:drawing>
+          <wp:inline distT="0" distB="0" distL="0" distR="0" wp14:anchorId="3DE1DA6F" wp14:editId="5B5F9BDC">
+            <wp:extent cx="5810250" cy="2657475"/>
+            <wp:effectExtent l="0" t="0" r="0" b="9525"/>
+            <wp:docPr id="6" name="Picture 6"/>
+            <wp:cNvGraphicFramePr>
+              <a:graphicFrameLocks xmlns:a="http://schemas.openxmlformats.org/drawingml/2006/main" noChangeAspect="1"/>
+            </wp:cNvGraphicFramePr>
+            <a:graphic xmlns:a="http://schemas.openxmlformats.org/drawingml/2006/main">
+              <a:graphicData uri="http://schemas.openxmlformats.org/drawingml/2006/picture">
+                <pic:pic xmlns:pic="http://schemas.openxmlformats.org/drawingml/2006/picture">
+                  <pic:nvPicPr>
+                    <pic:cNvPr id="1" name=""/>
+                    <pic:cNvPicPr/>
+                  </pic:nvPicPr>
+                  <pic:blipFill>
+                    <a:blip r:embed="rId8"/>
+                    <a:stretch>
+                      <a:fillRect/>
+                    </a:stretch>
+                  </pic:blipFill>
+                  <pic:spPr>
+                    <a:xfrm>
+                      <a:off x="0" y="0"/>
+                      <a:ext cx="5810250" cy="2657475"/>
+                    </a:xfrm>
+                    <a:prstGeom prst="rect">
+                      <a:avLst/>
+                    </a:prstGeom>
+                  </pic:spPr>
+                </pic:pic>
+              </a:graphicData>
+            </a:graphic>
+          </wp:inline>
+        </w:drawing>
+      </w:r>
+    </w:p>
+    <w:p/>
+    <w:p/>
+    <w:p>
+      <w:r>
+        <w:t>Now type in the following command in the terminal window</w:t>
+      </w:r>
+      <w:r>
+        <w:t xml:space="preserve"> to compile the </w:t>
+      </w:r>
+      <w:proofErr w:type="spellStart"/>
+      <w:r>
+        <w:t>ts</w:t>
+      </w:r>
+      <w:proofErr w:type="spellEnd"/>
+      <w:r>
+        <w:t xml:space="preserve"> file into a </w:t>
+      </w:r>
+      <w:proofErr w:type="spellStart"/>
+      <w:r>
+        <w:t>js</w:t>
+      </w:r>
+      <w:proofErr w:type="spellEnd"/>
+      <w:r>
+        <w:t xml:space="preserve"> file</w:t>
+      </w:r>
+    </w:p>
+    <w:p>
+      <w:r>
+        <w:rPr>
+          <w:noProof/>
+        </w:rPr>
+        <w:drawing>
+          <wp:inline distT="0" distB="0" distL="0" distR="0" wp14:anchorId="614277D6" wp14:editId="22A89C5D">
+            <wp:extent cx="5943600" cy="2133600"/>
+            <wp:effectExtent l="0" t="0" r="0" b="0"/>
+            <wp:docPr id="7" name="Picture 7"/>
+            <wp:cNvGraphicFramePr>
+              <a:graphicFrameLocks xmlns:a="http://schemas.openxmlformats.org/drawingml/2006/main" noChangeAspect="1"/>
+            </wp:cNvGraphicFramePr>
+            <a:graphic xmlns:a="http://schemas.openxmlformats.org/drawingml/2006/main">
+              <a:graphicData uri="http://schemas.openxmlformats.org/drawingml/2006/picture">
+                <pic:pic xmlns:pic="http://schemas.openxmlformats.org/drawingml/2006/picture">
+                  <pic:nvPicPr>
+                    <pic:cNvPr id="1" name=""/>
+                    <pic:cNvPicPr/>
+                  </pic:nvPicPr>
+                  <pic:blipFill>
+                    <a:blip r:embed="rId9"/>
+                    <a:stretch>
+                      <a:fillRect/>
+                    </a:stretch>
+                  </pic:blipFill>
+                  <pic:spPr>
+                    <a:xfrm>
+                      <a:off x="0" y="0"/>
+                      <a:ext cx="5943600" cy="2133600"/>
+                    </a:xfrm>
+                    <a:prstGeom prst="rect">
+                      <a:avLst/>
+                    </a:prstGeom>
+                  </pic:spPr>
+                </pic:pic>
+              </a:graphicData>
+            </a:graphic>
+          </wp:inline>
+        </w:drawing>
+      </w:r>
+    </w:p>
+    <w:p/>
+    <w:p>
+      <w:r>
+        <w:t xml:space="preserve">To fix this error, </w:t>
+      </w:r>
+    </w:p>
+    <w:tbl>
+      <w:tblPr>
+        <w:tblStyle w:val="TableGrid"/>
+        <w:tblW w:w="0" w:type="auto"/>
+        <w:tblLook w:val="04A0" w:firstRow="1" w:lastRow="0" w:firstColumn="1" w:lastColumn="0" w:noHBand="0" w:noVBand="1"/>
+      </w:tblPr>
+      <w:tblGrid>
+        <w:gridCol w:w="9350"/>
+      </w:tblGrid>
+      <w:tr>
+        <w:tc>
+          <w:tcPr>
+            <w:tcW w:w="9350" w:type="dxa"/>
+            <w:shd w:val="clear" w:color="auto" w:fill="DEEAF6" w:themeFill="accent1" w:themeFillTint="33"/>
+          </w:tcPr>
+          <w:p>
+            <w:r>
+              <w:t>https://stackoverflow.com/questions/56199111/visual-studio-code-cmd-error-cannot-be-loaded-because-running-scripts-is-disabl</w:t>
+            </w:r>
+          </w:p>
+        </w:tc>
+      </w:tr>
+      <w:tr>
+        <w:tc>
+          <w:tcPr>
+            <w:tcW w:w="9350" w:type="dxa"/>
+          </w:tcPr>
+          <w:p>
+            <w:pPr>
+              <w:shd w:val="clear" w:color="auto" w:fill="FFFFFF"/>
+              <w:spacing w:after="30"/>
+              <w:textAlignment w:val="baseline"/>
+              <w:rPr>
+                <w:rFonts w:ascii="inherit" w:eastAsia="Times New Roman" w:hAnsi="inherit" w:cs="Segoe UI"/>
+                <w:color w:val="242729"/>
+                <w:sz w:val="20"/>
+                <w:szCs w:val="20"/>
+              </w:rPr>
+            </w:pPr>
+            <w:r>
+              <w:rPr>
+                <w:rFonts w:ascii="inherit" w:eastAsia="Times New Roman" w:hAnsi="inherit" w:cs="Segoe UI"/>
+                <w:color w:val="242729"/>
+                <w:sz w:val="20"/>
+                <w:szCs w:val="20"/>
+              </w:rPr>
+              <w:t>230</w:t>
+            </w:r>
+          </w:p>
+          <w:p>
+            <w:pPr>
+              <w:shd w:val="clear" w:color="auto" w:fill="FFFFFF"/>
+              <w:spacing w:afterAutospacing="1"/>
+              <w:textAlignment w:val="baseline"/>
+              <w:rPr>
+                <w:rFonts w:ascii="inherit" w:eastAsia="Times New Roman" w:hAnsi="inherit" w:cs="Segoe UI"/>
+                <w:color w:val="242729"/>
+                <w:sz w:val="23"/>
+                <w:szCs w:val="23"/>
+              </w:rPr>
+            </w:pPr>
+            <w:r>
+              <w:rPr>
+                <w:rFonts w:ascii="inherit" w:eastAsia="Times New Roman" w:hAnsi="inherit" w:cs="Segoe UI"/>
+                <w:color w:val="242729"/>
+                <w:sz w:val="23"/>
+                <w:szCs w:val="23"/>
+              </w:rPr>
+              <w:t>I found out </w:t>
+            </w:r>
+            <w:hyperlink r:id="rId10" w:anchor="issuecomment-478381840" w:history="1">
+              <w:r>
+                <w:rPr>
+                  <w:rFonts w:ascii="inherit" w:eastAsia="Times New Roman" w:hAnsi="inherit" w:cs="Segoe UI"/>
+                  <w:color w:val="0000FF"/>
+                  <w:sz w:val="23"/>
+                  <w:szCs w:val="23"/>
+                  <w:u w:val="single"/>
+                  <w:bdr w:val="none" w:sz="0" w:space="0" w:color="auto" w:frame="1"/>
+                </w:rPr>
+                <w:t>here</w:t>
+              </w:r>
+            </w:hyperlink>
+            <w:r>
+              <w:rPr>
+                <w:rFonts w:ascii="inherit" w:eastAsia="Times New Roman" w:hAnsi="inherit" w:cs="Segoe UI"/>
+                <w:color w:val="242729"/>
+                <w:sz w:val="23"/>
+                <w:szCs w:val="23"/>
+              </w:rPr>
+              <w:t> that you can add to your </w:t>
+            </w:r>
+            <w:hyperlink r:id="rId11" w:history="1">
+              <w:r>
+                <w:rPr>
+                  <w:rFonts w:ascii="inherit" w:eastAsia="Times New Roman" w:hAnsi="inherit" w:cs="Segoe UI"/>
+                  <w:color w:val="0000FF"/>
+                  <w:sz w:val="23"/>
+                  <w:szCs w:val="23"/>
+                  <w:u w:val="single"/>
+                  <w:bdr w:val="none" w:sz="0" w:space="0" w:color="auto" w:frame="1"/>
+                </w:rPr>
+                <w:t>visual studio code settings</w:t>
+              </w:r>
+            </w:hyperlink>
+            <w:r>
+              <w:rPr>
+                <w:rFonts w:ascii="inherit" w:eastAsia="Times New Roman" w:hAnsi="inherit" w:cs="Segoe UI"/>
+                <w:color w:val="242729"/>
+                <w:sz w:val="23"/>
+                <w:szCs w:val="23"/>
+              </w:rPr>
+              <w:t xml:space="preserve"> the following and the problem will vanish: For visual studio code settings, go to File -&gt; Preferences -&gt; Settings -&gt; Extensions -&gt; Scroll down and find "Edit in </w:t>
+            </w:r>
+            <w:proofErr w:type="spellStart"/>
+            <w:r>
+              <w:rPr>
+                <w:rFonts w:ascii="inherit" w:eastAsia="Times New Roman" w:hAnsi="inherit" w:cs="Segoe UI"/>
+                <w:color w:val="242729"/>
+                <w:sz w:val="23"/>
+                <w:szCs w:val="23"/>
+              </w:rPr>
+              <w:t>settings.json</w:t>
+            </w:r>
+            <w:proofErr w:type="spellEnd"/>
+            <w:r>
+              <w:rPr>
+                <w:rFonts w:ascii="inherit" w:eastAsia="Times New Roman" w:hAnsi="inherit" w:cs="Segoe UI"/>
+                <w:color w:val="242729"/>
+                <w:sz w:val="23"/>
+                <w:szCs w:val="23"/>
+              </w:rPr>
+              <w:t>". </w:t>
+            </w:r>
+            <w:r>
+              <w:rPr>
+                <w:rFonts w:ascii="inherit" w:eastAsia="Times New Roman" w:hAnsi="inherit" w:cs="Segoe UI"/>
+                <w:i/>
+                <w:iCs/>
+                <w:color w:val="242729"/>
+                <w:sz w:val="23"/>
+                <w:szCs w:val="23"/>
+                <w:bdr w:val="none" w:sz="0" w:space="0" w:color="auto" w:frame="1"/>
+              </w:rPr>
+              <w:t>Do not forget to restart the visual studio code</w:t>
+            </w:r>
+          </w:p>
+          <w:p>
+            <w:pPr>
+              <w:shd w:val="clear" w:color="auto" w:fill="FFFFFF"/>
+              <w:tabs>
+                <w:tab w:val="left" w:pos="916"/>
+                <w:tab w:val="left" w:pos="1832"/>
+                <w:tab w:val="left" w:pos="2748"/>
+                <w:tab w:val="left" w:pos="3664"/>
+                <w:tab w:val="left" w:pos="4580"/>
+                <w:tab w:val="left" w:pos="5496"/>
+                <w:tab w:val="left" w:pos="6412"/>
+                <w:tab w:val="left" w:pos="7328"/>
+                <w:tab w:val="left" w:pos="8244"/>
+                <w:tab w:val="left" w:pos="9160"/>
+                <w:tab w:val="left" w:pos="10076"/>
+                <w:tab w:val="left" w:pos="10992"/>
+                <w:tab w:val="left" w:pos="11908"/>
+                <w:tab w:val="left" w:pos="12824"/>
+                <w:tab w:val="left" w:pos="13740"/>
+                <w:tab w:val="left" w:pos="14656"/>
+              </w:tabs>
+              <w:textAlignment w:val="baseline"/>
+              <w:rPr>
+                <w:rFonts w:ascii="inherit" w:eastAsia="Times New Roman" w:hAnsi="inherit" w:cs="Courier New"/>
+                <w:color w:val="242729"/>
+                <w:sz w:val="20"/>
+                <w:szCs w:val="20"/>
+                <w:bdr w:val="none" w:sz="0" w:space="0" w:color="auto" w:frame="1"/>
+              </w:rPr>
+            </w:pPr>
+            <w:r>
+              <w:rPr>
+                <w:rFonts w:ascii="inherit" w:eastAsia="Times New Roman" w:hAnsi="inherit" w:cs="Courier New"/>
+                <w:color w:val="242729"/>
+                <w:sz w:val="20"/>
+                <w:szCs w:val="20"/>
+                <w:bdr w:val="none" w:sz="0" w:space="0" w:color="auto" w:frame="1"/>
+              </w:rPr>
+              <w:t>"</w:t>
+            </w:r>
+            <w:proofErr w:type="spellStart"/>
+            <w:r>
+              <w:rPr>
+                <w:rFonts w:ascii="inherit" w:eastAsia="Times New Roman" w:hAnsi="inherit" w:cs="Courier New"/>
+                <w:color w:val="242729"/>
+                <w:sz w:val="20"/>
+                <w:szCs w:val="20"/>
+                <w:bdr w:val="none" w:sz="0" w:space="0" w:color="auto" w:frame="1"/>
+              </w:rPr>
+              <w:t>terminal.integrated.shellArgs.windows</w:t>
+            </w:r>
+            <w:proofErr w:type="spellEnd"/>
+            <w:r>
+              <w:rPr>
+                <w:rFonts w:ascii="inherit" w:eastAsia="Times New Roman" w:hAnsi="inherit" w:cs="Courier New"/>
+                <w:color w:val="242729"/>
+                <w:sz w:val="20"/>
+                <w:szCs w:val="20"/>
+                <w:bdr w:val="none" w:sz="0" w:space="0" w:color="auto" w:frame="1"/>
+              </w:rPr>
+              <w:t>": ["-</w:t>
+            </w:r>
+            <w:proofErr w:type="spellStart"/>
+            <w:r>
+              <w:rPr>
+                <w:rFonts w:ascii="inherit" w:eastAsia="Times New Roman" w:hAnsi="inherit" w:cs="Courier New"/>
+                <w:color w:val="242729"/>
+                <w:sz w:val="20"/>
+                <w:szCs w:val="20"/>
+                <w:bdr w:val="none" w:sz="0" w:space="0" w:color="auto" w:frame="1"/>
+              </w:rPr>
+              <w:t>ExecutionPolicy</w:t>
+            </w:r>
+            <w:proofErr w:type="spellEnd"/>
+            <w:r>
+              <w:rPr>
+                <w:rFonts w:ascii="inherit" w:eastAsia="Times New Roman" w:hAnsi="inherit" w:cs="Courier New"/>
+                <w:color w:val="242729"/>
+                <w:sz w:val="20"/>
+                <w:szCs w:val="20"/>
+                <w:bdr w:val="none" w:sz="0" w:space="0" w:color="auto" w:frame="1"/>
+              </w:rPr>
+              <w:t>", "Bypass"]</w:t>
+            </w:r>
+          </w:p>
+          <w:p>
+            <w:pPr>
+              <w:shd w:val="clear" w:color="auto" w:fill="FFFFFF"/>
+              <w:spacing w:after="100" w:afterAutospacing="1"/>
+              <w:textAlignment w:val="baseline"/>
+              <w:rPr>
+                <w:rFonts w:ascii="inherit" w:eastAsia="Times New Roman" w:hAnsi="inherit" w:cs="Segoe UI"/>
+                <w:color w:val="242729"/>
+                <w:sz w:val="23"/>
+                <w:szCs w:val="23"/>
+              </w:rPr>
+            </w:pPr>
+            <w:r>
+              <w:rPr>
+                <w:rFonts w:ascii="inherit" w:eastAsia="Times New Roman" w:hAnsi="inherit" w:cs="Segoe UI"/>
+                <w:color w:val="242729"/>
+                <w:sz w:val="23"/>
+                <w:szCs w:val="23"/>
+              </w:rPr>
+              <w:t xml:space="preserve">The reason is that, in build command line integrations like visual studio code, you need to set the command line policies by </w:t>
+            </w:r>
+            <w:proofErr w:type="spellStart"/>
+            <w:r>
+              <w:rPr>
+                <w:rFonts w:ascii="inherit" w:eastAsia="Times New Roman" w:hAnsi="inherit" w:cs="Segoe UI"/>
+                <w:color w:val="242729"/>
+                <w:sz w:val="23"/>
+                <w:szCs w:val="23"/>
+              </w:rPr>
+              <w:t>your self</w:t>
+            </w:r>
+            <w:proofErr w:type="spellEnd"/>
+            <w:r>
+              <w:rPr>
+                <w:rFonts w:ascii="inherit" w:eastAsia="Times New Roman" w:hAnsi="inherit" w:cs="Segoe UI"/>
+                <w:color w:val="242729"/>
+                <w:sz w:val="23"/>
+                <w:szCs w:val="23"/>
+              </w:rPr>
+              <w:t>. By setting the above configurations, the visual studio code will do that for you.</w:t>
+            </w:r>
+          </w:p>
+          <w:p/>
+        </w:tc>
+      </w:tr>
+    </w:tbl>
+    <w:p/>
+    <w:p>
+      <w:r>
+        <w:t xml:space="preserve">No try compiling again by typing </w:t>
+      </w:r>
+      <w:r>
+        <w:t xml:space="preserve">(in </w:t>
+      </w:r>
+      <w:proofErr w:type="spellStart"/>
+      <w:r>
+        <w:t>vscode</w:t>
+      </w:r>
+      <w:proofErr w:type="spellEnd"/>
+      <w:r>
+        <w:t xml:space="preserve"> terminal or git bash terminal)</w:t>
+      </w:r>
+    </w:p>
+    <w:p>
+      <w:pPr>
+        <w:shd w:val="clear" w:color="auto" w:fill="DEEAF6" w:themeFill="accent1" w:themeFillTint="33"/>
+      </w:pPr>
+      <w:proofErr w:type="spellStart"/>
+      <w:proofErr w:type="gramStart"/>
+      <w:r>
+        <w:t>tsc</w:t>
+      </w:r>
+      <w:proofErr w:type="spellEnd"/>
+      <w:proofErr w:type="gramEnd"/>
+      <w:r>
+        <w:t xml:space="preserve"> using-</w:t>
+      </w:r>
+      <w:proofErr w:type="spellStart"/>
+      <w:r>
+        <w:t>ts.ts</w:t>
+      </w:r>
+      <w:proofErr w:type="spellEnd"/>
+    </w:p>
+    <w:p/>
+    <w:p>
+      <w:proofErr w:type="gramStart"/>
+      <w:r>
+        <w:t>the</w:t>
+      </w:r>
+      <w:proofErr w:type="gramEnd"/>
+      <w:r>
+        <w:t xml:space="preserve"> </w:t>
+      </w:r>
+      <w:proofErr w:type="spellStart"/>
+      <w:r>
+        <w:t>js</w:t>
+      </w:r>
+      <w:proofErr w:type="spellEnd"/>
+      <w:r>
+        <w:t xml:space="preserve"> file should look like the following</w:t>
+      </w:r>
+    </w:p>
+    <w:p>
+      <w:r>
+        <w:rPr>
+          <w:noProof/>
+        </w:rPr>
+        <w:lastRenderedPageBreak/>
+        <w:drawing>
+          <wp:inline distT="0" distB="0" distL="0" distR="0" wp14:anchorId="59103622" wp14:editId="4D7612EF">
+            <wp:extent cx="4800600" cy="1905000"/>
+            <wp:effectExtent l="0" t="0" r="0" b="0"/>
+            <wp:docPr id="8" name="Picture 8"/>
+            <wp:cNvGraphicFramePr>
+              <a:graphicFrameLocks xmlns:a="http://schemas.openxmlformats.org/drawingml/2006/main" noChangeAspect="1"/>
+            </wp:cNvGraphicFramePr>
+            <a:graphic xmlns:a="http://schemas.openxmlformats.org/drawingml/2006/main">
+              <a:graphicData uri="http://schemas.openxmlformats.org/drawingml/2006/picture">
+                <pic:pic xmlns:pic="http://schemas.openxmlformats.org/drawingml/2006/picture">
+                  <pic:nvPicPr>
+                    <pic:cNvPr id="1" name=""/>
+                    <pic:cNvPicPr/>
+                  </pic:nvPicPr>
+                  <pic:blipFill>
+                    <a:blip r:embed="rId12"/>
+                    <a:stretch>
+                      <a:fillRect/>
+                    </a:stretch>
+                  </pic:blipFill>
+                  <pic:spPr>
+                    <a:xfrm>
+                      <a:off x="0" y="0"/>
+                      <a:ext cx="4800600" cy="1905000"/>
+                    </a:xfrm>
+                    <a:prstGeom prst="rect">
+                      <a:avLst/>
+                    </a:prstGeom>
+                  </pic:spPr>
+                </pic:pic>
+              </a:graphicData>
+            </a:graphic>
+          </wp:inline>
+        </w:drawing>
+      </w:r>
+    </w:p>
+    <w:p/>
+    <w:p>
+      <w:r>
         <w:t xml:space="preserve">Commit and push via </w:t>
       </w:r>
       <w:proofErr w:type="spellStart"/>
@@ -394,24 +1034,172 @@
         <w:t xml:space="preserve"> or git bash</w:t>
       </w:r>
     </w:p>
+    <w:p>
+      <w:pPr>
+        <w:rPr>
+          <w:b/>
+        </w:rPr>
+      </w:pPr>
+      <w:r>
+        <w:rPr>
+          <w:b/>
+        </w:rPr>
+        <w:t>Finished chap 4</w:t>
+      </w:r>
+    </w:p>
     <w:p/>
-    <w:p>
-      <w:pPr>
-        <w:rPr>
-          <w:b/>
-        </w:rPr>
-      </w:pPr>
-      <w:r>
-        <w:rPr>
-          <w:b/>
-        </w:rPr>
-        <w:t>Updated through chap 10</w:t>
-      </w:r>
-    </w:p>
-    <w:p>
+    <w:p/>
+    <w:p>
+      <w:r>
+        <w:t>Later stuff</w:t>
+      </w:r>
       <w:bookmarkStart w:id="0" w:name="_GoBack"/>
       <w:bookmarkEnd w:id="0"/>
     </w:p>
+    <w:p/>
+    <w:p>
+      <w:r>
+        <w:t>http://localhost:3000/</w:t>
+      </w:r>
+    </w:p>
+    <w:p>
+      <w:pPr>
+        <w:rPr>
+          <w:b/>
+        </w:rPr>
+      </w:pPr>
+      <w:r>
+        <w:rPr>
+          <w:b/>
+        </w:rPr>
+        <w:t>Chap 11</w:t>
+      </w:r>
+      <w:r>
+        <w:rPr>
+          <w:b/>
+        </w:rPr>
+        <w:t xml:space="preserve"> Using Types</w:t>
+      </w:r>
+    </w:p>
+    <w:p>
+      <w:r>
+        <w:t xml:space="preserve">Copy </w:t>
+      </w:r>
+      <w:r>
+        <w:t>basics-02-js-types</w:t>
+      </w:r>
+      <w:r>
+        <w:t xml:space="preserve"> to main directory</w:t>
+      </w:r>
+    </w:p>
+    <w:p/>
+    <w:p>
+      <w:pPr>
+        <w:shd w:val="clear" w:color="auto" w:fill="DEEAF6" w:themeFill="accent1" w:themeFillTint="33"/>
+        <w:rPr>
+          <w:rFonts w:ascii="Consolas" w:hAnsi="Consolas"/>
+        </w:rPr>
+      </w:pPr>
+      <w:proofErr w:type="gramStart"/>
+      <w:r>
+        <w:rPr>
+          <w:rFonts w:ascii="Consolas" w:hAnsi="Consolas"/>
+        </w:rPr>
+        <w:t>cd</w:t>
+      </w:r>
+      <w:proofErr w:type="gramEnd"/>
+      <w:r>
+        <w:rPr>
+          <w:rFonts w:ascii="Consolas" w:hAnsi="Consolas"/>
+        </w:rPr>
+        <w:t xml:space="preserve"> ~/project-typescript/basics-02-js-types</w:t>
+      </w:r>
+    </w:p>
+    <w:p>
+      <w:pPr>
+        <w:shd w:val="clear" w:color="auto" w:fill="DEEAF6" w:themeFill="accent1" w:themeFillTint="33"/>
+        <w:rPr>
+          <w:rFonts w:ascii="Consolas" w:hAnsi="Consolas"/>
+        </w:rPr>
+      </w:pPr>
+      <w:proofErr w:type="spellStart"/>
+      <w:proofErr w:type="gramStart"/>
+      <w:r>
+        <w:rPr>
+          <w:rFonts w:ascii="Consolas" w:hAnsi="Consolas"/>
+        </w:rPr>
+        <w:t>npm</w:t>
+      </w:r>
+      <w:proofErr w:type="spellEnd"/>
+      <w:proofErr w:type="gramEnd"/>
+      <w:r>
+        <w:rPr>
+          <w:rFonts w:ascii="Consolas" w:hAnsi="Consolas"/>
+        </w:rPr>
+        <w:t xml:space="preserve"> </w:t>
+      </w:r>
+      <w:proofErr w:type="spellStart"/>
+      <w:r>
+        <w:rPr>
+          <w:rFonts w:ascii="Consolas" w:hAnsi="Consolas"/>
+        </w:rPr>
+        <w:t>i</w:t>
+      </w:r>
+      <w:proofErr w:type="spellEnd"/>
+      <w:r>
+        <w:rPr>
+          <w:rFonts w:ascii="Consolas" w:hAnsi="Consolas"/>
+        </w:rPr>
+        <w:t xml:space="preserve"> typescript --save-dev</w:t>
+      </w:r>
+    </w:p>
+    <w:p>
+      <w:pPr>
+        <w:shd w:val="clear" w:color="auto" w:fill="DEEAF6" w:themeFill="accent1" w:themeFillTint="33"/>
+        <w:rPr>
+          <w:rFonts w:ascii="Consolas" w:hAnsi="Consolas"/>
+        </w:rPr>
+      </w:pPr>
+      <w:proofErr w:type="spellStart"/>
+      <w:proofErr w:type="gramStart"/>
+      <w:r>
+        <w:rPr>
+          <w:rFonts w:ascii="Consolas" w:hAnsi="Consolas"/>
+        </w:rPr>
+        <w:t>npx</w:t>
+      </w:r>
+      <w:proofErr w:type="spellEnd"/>
+      <w:proofErr w:type="gramEnd"/>
+      <w:r>
+        <w:rPr>
+          <w:rFonts w:ascii="Consolas" w:hAnsi="Consolas"/>
+        </w:rPr>
+        <w:t xml:space="preserve"> </w:t>
+      </w:r>
+      <w:proofErr w:type="spellStart"/>
+      <w:r>
+        <w:rPr>
+          <w:rFonts w:ascii="Consolas" w:hAnsi="Consolas"/>
+        </w:rPr>
+        <w:t>tsc</w:t>
+      </w:r>
+      <w:proofErr w:type="spellEnd"/>
+      <w:r>
+        <w:rPr>
+          <w:rFonts w:ascii="Consolas" w:hAnsi="Consolas"/>
+        </w:rPr>
+        <w:t xml:space="preserve"> </w:t>
+      </w:r>
+      <w:proofErr w:type="spellStart"/>
+      <w:r>
+        <w:rPr>
+          <w:rFonts w:ascii="Consolas" w:hAnsi="Consolas"/>
+        </w:rPr>
+        <w:t>app.ts</w:t>
+      </w:r>
+      <w:proofErr w:type="spellEnd"/>
+    </w:p>
+    <w:p/>
     <w:p/>
     <w:sectPr>
       <w:pgSz w:w="12240" w:h="15840"/>
@@ -844,6 +1632,130 @@
     <w:semiHidden/>
     <w:unhideWhenUsed/>
   </w:style>
+  <w:style w:type="table" w:styleId="TableGrid">
+    <w:name w:val="Table Grid"/>
+    <w:basedOn w:val="TableNormal"/>
+    <w:uiPriority w:val="39"/>
+    <w:rsid w:val="00827FB9"/>
+    <w:pPr>
+      <w:spacing w:after="0" w:line="240" w:lineRule="auto"/>
+    </w:pPr>
+    <w:tblPr>
+      <w:tblBorders>
+        <w:top w:val="single" w:sz="4" w:space="0" w:color="auto"/>
+        <w:left w:val="single" w:sz="4" w:space="0" w:color="auto"/>
+        <w:bottom w:val="single" w:sz="4" w:space="0" w:color="auto"/>
+        <w:right w:val="single" w:sz="4" w:space="0" w:color="auto"/>
+        <w:insideH w:val="single" w:sz="4" w:space="0" w:color="auto"/>
+        <w:insideV w:val="single" w:sz="4" w:space="0" w:color="auto"/>
+      </w:tblBorders>
+    </w:tblPr>
+  </w:style>
+  <w:style w:type="character" w:styleId="Hyperlink">
+    <w:name w:val="Hyperlink"/>
+    <w:basedOn w:val="DefaultParagraphFont"/>
+    <w:uiPriority w:val="99"/>
+    <w:semiHidden/>
+    <w:unhideWhenUsed/>
+    <w:rsid w:val="00827FB9"/>
+    <w:rPr>
+      <w:color w:val="0000FF"/>
+      <w:u w:val="single"/>
+    </w:rPr>
+  </w:style>
+  <w:style w:type="paragraph" w:styleId="NormalWeb">
+    <w:name w:val="Normal (Web)"/>
+    <w:basedOn w:val="Normal"/>
+    <w:uiPriority w:val="99"/>
+    <w:semiHidden/>
+    <w:unhideWhenUsed/>
+    <w:rsid w:val="00827FB9"/>
+    <w:pPr>
+      <w:spacing w:before="100" w:beforeAutospacing="1" w:after="100" w:afterAutospacing="1" w:line="240" w:lineRule="auto"/>
+    </w:pPr>
+    <w:rPr>
+      <w:rFonts w:ascii="Times New Roman" w:eastAsia="Times New Roman" w:hAnsi="Times New Roman" w:cs="Times New Roman"/>
+      <w:sz w:val="24"/>
+      <w:szCs w:val="24"/>
+    </w:rPr>
+  </w:style>
+  <w:style w:type="character" w:styleId="Emphasis">
+    <w:name w:val="Emphasis"/>
+    <w:basedOn w:val="DefaultParagraphFont"/>
+    <w:uiPriority w:val="20"/>
+    <w:qFormat/>
+    <w:rsid w:val="00827FB9"/>
+    <w:rPr>
+      <w:i/>
+      <w:iCs/>
+    </w:rPr>
+  </w:style>
+  <w:style w:type="paragraph" w:styleId="HTMLPreformatted">
+    <w:name w:val="HTML Preformatted"/>
+    <w:basedOn w:val="Normal"/>
+    <w:link w:val="HTMLPreformattedChar"/>
+    <w:uiPriority w:val="99"/>
+    <w:semiHidden/>
+    <w:unhideWhenUsed/>
+    <w:rsid w:val="00827FB9"/>
+    <w:pPr>
+      <w:tabs>
+        <w:tab w:val="left" w:pos="916"/>
+        <w:tab w:val="left" w:pos="1832"/>
+        <w:tab w:val="left" w:pos="2748"/>
+        <w:tab w:val="left" w:pos="3664"/>
+        <w:tab w:val="left" w:pos="4580"/>
+        <w:tab w:val="left" w:pos="5496"/>
+        <w:tab w:val="left" w:pos="6412"/>
+        <w:tab w:val="left" w:pos="7328"/>
+        <w:tab w:val="left" w:pos="8244"/>
+        <w:tab w:val="left" w:pos="9160"/>
+        <w:tab w:val="left" w:pos="10076"/>
+        <w:tab w:val="left" w:pos="10992"/>
+        <w:tab w:val="left" w:pos="11908"/>
+        <w:tab w:val="left" w:pos="12824"/>
+        <w:tab w:val="left" w:pos="13740"/>
+        <w:tab w:val="left" w:pos="14656"/>
+      </w:tabs>
+      <w:spacing w:after="0" w:line="240" w:lineRule="auto"/>
+    </w:pPr>
+    <w:rPr>
+      <w:rFonts w:ascii="Courier New" w:eastAsia="Times New Roman" w:hAnsi="Courier New" w:cs="Courier New"/>
+      <w:sz w:val="20"/>
+      <w:szCs w:val="20"/>
+    </w:rPr>
+  </w:style>
+  <w:style w:type="character" w:customStyle="1" w:styleId="HTMLPreformattedChar">
+    <w:name w:val="HTML Preformatted Char"/>
+    <w:basedOn w:val="DefaultParagraphFont"/>
+    <w:link w:val="HTMLPreformatted"/>
+    <w:uiPriority w:val="99"/>
+    <w:semiHidden/>
+    <w:rsid w:val="00827FB9"/>
+    <w:rPr>
+      <w:rFonts w:ascii="Courier New" w:eastAsia="Times New Roman" w:hAnsi="Courier New" w:cs="Courier New"/>
+      <w:sz w:val="20"/>
+      <w:szCs w:val="20"/>
+    </w:rPr>
+  </w:style>
+  <w:style w:type="character" w:styleId="HTMLCode">
+    <w:name w:val="HTML Code"/>
+    <w:basedOn w:val="DefaultParagraphFont"/>
+    <w:uiPriority w:val="99"/>
+    <w:semiHidden/>
+    <w:unhideWhenUsed/>
+    <w:rsid w:val="00827FB9"/>
+    <w:rPr>
+      <w:rFonts w:ascii="Courier New" w:eastAsia="Times New Roman" w:hAnsi="Courier New" w:cs="Courier New"/>
+      <w:sz w:val="20"/>
+      <w:szCs w:val="20"/>
+    </w:rPr>
+  </w:style>
+  <w:style w:type="character" w:customStyle="1" w:styleId="hljs-string">
+    <w:name w:val="hljs-string"/>
+    <w:basedOn w:val="DefaultParagraphFont"/>
+    <w:rsid w:val="00827FB9"/>
+  </w:style>
 </w:styles>
 </file>
 

</xml_diff>

<commit_message>
complete through chap 13
</commit_message>
<xml_diff>
--- a/Typescript - notes.docx
+++ b/Typescript - notes.docx
@@ -3,61 +3,80 @@
 <w:document xmlns:wpc="http://schemas.microsoft.com/office/word/2010/wordprocessingCanvas" xmlns:mc="http://schemas.openxmlformats.org/markup-compatibility/2006" xmlns:o="urn:schemas-microsoft-com:office:office" xmlns:r="http://schemas.openxmlformats.org/officeDocument/2006/relationships" xmlns:m="http://schemas.openxmlformats.org/officeDocument/2006/math" xmlns:v="urn:schemas-microsoft-com:vml" xmlns:wp14="http://schemas.microsoft.com/office/word/2010/wordprocessingDrawing" xmlns:wp="http://schemas.openxmlformats.org/drawingml/2006/wordprocessingDrawing" xmlns:w10="urn:schemas-microsoft-com:office:word" xmlns:w="http://schemas.openxmlformats.org/wordprocessingml/2006/main" xmlns:w14="http://schemas.microsoft.com/office/word/2010/wordml" xmlns:w15="http://schemas.microsoft.com/office/word/2012/wordml" xmlns:wpg="http://schemas.microsoft.com/office/word/2010/wordprocessingGroup" xmlns:wpi="http://schemas.microsoft.com/office/word/2010/wordprocessingInk" xmlns:wne="http://schemas.microsoft.com/office/word/2006/wordml" xmlns:wps="http://schemas.microsoft.com/office/word/2010/wordprocessingShape" mc:Ignorable="w14 w15 wp14">
   <w:body>
     <w:p>
-      <w:r>
-        <w:t>VSCODE</w:t>
-      </w:r>
-    </w:p>
-    <w:p/>
-    <w:p>
+      <w:pPr>
+        <w:rPr>
+          <w:b/>
+        </w:rPr>
+      </w:pPr>
+      <w:r>
+        <w:rPr>
+          <w:b/>
+        </w:rPr>
+        <w:t>Chap 1-3 intro</w:t>
+      </w:r>
+    </w:p>
+    <w:p>
+      <w:pPr>
+        <w:rPr>
+          <w:b/>
+        </w:rPr>
+      </w:pPr>
+    </w:p>
+    <w:p>
+      <w:pPr>
+        <w:rPr>
+          <w:b/>
+        </w:rPr>
+      </w:pPr>
+      <w:proofErr w:type="gramStart"/>
+      <w:r>
+        <w:rPr>
+          <w:b/>
+        </w:rPr>
+        <w:t>pre-</w:t>
+      </w:r>
+      <w:r>
+        <w:rPr>
+          <w:b/>
+        </w:rPr>
+        <w:t>install</w:t>
+      </w:r>
+      <w:r>
+        <w:rPr>
+          <w:b/>
+        </w:rPr>
+        <w:t>a</w:t>
+      </w:r>
+      <w:r>
+        <w:rPr>
+          <w:b/>
+        </w:rPr>
+        <w:t>tion</w:t>
+      </w:r>
+      <w:proofErr w:type="gramEnd"/>
+    </w:p>
+    <w:p>
+      <w:proofErr w:type="gramStart"/>
       <w:r>
         <w:t xml:space="preserve">Install </w:t>
       </w:r>
       <w:r>
-        <w:rPr>
-          <w:shd w:val="clear" w:color="auto" w:fill="DEEAF6" w:themeFill="accent1" w:themeFillTint="33"/>
-        </w:rPr>
-        <w:t>ES Lint</w:t>
-      </w:r>
-      <w:r>
-        <w:t xml:space="preserve"> and </w:t>
-      </w:r>
-      <w:r>
-        <w:rPr>
-          <w:shd w:val="clear" w:color="auto" w:fill="DEEAF6" w:themeFill="accent1" w:themeFillTint="33"/>
-        </w:rPr>
-        <w:t>Material Theme Icon</w:t>
-      </w:r>
-      <w:r>
-        <w:t xml:space="preserve"> and </w:t>
-      </w:r>
-      <w:r>
-        <w:rPr>
-          <w:shd w:val="clear" w:color="auto" w:fill="DEEAF6" w:themeFill="accent1" w:themeFillTint="33"/>
-        </w:rPr>
-        <w:t xml:space="preserve">Path </w:t>
-      </w:r>
-      <w:proofErr w:type="spellStart"/>
-      <w:r>
-        <w:rPr>
-          <w:shd w:val="clear" w:color="auto" w:fill="DEEAF6" w:themeFill="accent1" w:themeFillTint="33"/>
-        </w:rPr>
-        <w:t>Intellisense</w:t>
-      </w:r>
-      <w:proofErr w:type="spellEnd"/>
-      <w:r>
-        <w:t xml:space="preserve"> and </w:t>
-      </w:r>
-      <w:r>
-        <w:rPr>
-          <w:shd w:val="clear" w:color="auto" w:fill="DEEAF6" w:themeFill="accent1" w:themeFillTint="33"/>
-        </w:rPr>
-        <w:t>Prettier</w:t>
-      </w:r>
-      <w:r>
-        <w:rPr>
-          <w:shd w:val="clear" w:color="auto" w:fill="DEEAF6" w:themeFill="accent1" w:themeFillTint="33"/>
-        </w:rPr>
-        <w:t xml:space="preserve"> – Code Formatter</w:t>
+        <w:t xml:space="preserve"> </w:t>
+      </w:r>
+      <w:r>
+        <w:t>git</w:t>
+      </w:r>
+      <w:proofErr w:type="gramEnd"/>
+      <w:r>
+        <w:t xml:space="preserve"> bash and </w:t>
+      </w:r>
+      <w:r>
+        <w:t>Node.</w:t>
+      </w:r>
+    </w:p>
+    <w:p>
+      <w:r>
+        <w:t>Create repo</w:t>
       </w:r>
     </w:p>
     <w:p>
@@ -165,7 +184,7 @@
     <w:p>
       <w:pPr>
         <w:rPr>
-          <w:rFonts w:ascii="Lucida Console" w:hAnsi="Lucida Console" w:cs="Lucida Console"/>
+          <w:rFonts w:cstheme="minorHAnsi"/>
           <w:sz w:val="18"/>
           <w:szCs w:val="18"/>
         </w:rPr>
@@ -174,7 +193,7 @@
     <w:p>
       <w:pPr>
         <w:rPr>
-          <w:rFonts w:ascii="Lucida Console" w:hAnsi="Lucida Console" w:cs="Lucida Console"/>
+          <w:rFonts w:cstheme="minorHAnsi"/>
           <w:b/>
           <w:sz w:val="18"/>
           <w:szCs w:val="18"/>
@@ -182,7 +201,7 @@
       </w:pPr>
       <w:r>
         <w:rPr>
-          <w:rFonts w:ascii="Lucida Console" w:hAnsi="Lucida Console" w:cs="Lucida Console"/>
+          <w:rFonts w:cstheme="minorHAnsi"/>
           <w:b/>
           <w:sz w:val="18"/>
           <w:szCs w:val="18"/>
@@ -193,7 +212,76 @@
     <w:p>
       <w:pPr>
         <w:rPr>
-          <w:rFonts w:ascii="Lucida Console" w:hAnsi="Lucida Console" w:cs="Lucida Console"/>
+          <w:rFonts w:cstheme="minorHAnsi"/>
+          <w:sz w:val="18"/>
+          <w:szCs w:val="18"/>
+        </w:rPr>
+      </w:pPr>
+      <w:r>
+        <w:rPr>
+          <w:rFonts w:cstheme="minorHAnsi"/>
+          <w:sz w:val="18"/>
+          <w:szCs w:val="18"/>
+        </w:rPr>
+        <w:t xml:space="preserve">This chapter we compare a </w:t>
+      </w:r>
+      <w:proofErr w:type="spellStart"/>
+      <w:r>
+        <w:rPr>
+          <w:rFonts w:cstheme="minorHAnsi"/>
+          <w:sz w:val="18"/>
+          <w:szCs w:val="18"/>
+        </w:rPr>
+        <w:t>Javascript</w:t>
+      </w:r>
+      <w:proofErr w:type="spellEnd"/>
+      <w:r>
+        <w:rPr>
+          <w:rFonts w:cstheme="minorHAnsi"/>
+          <w:sz w:val="18"/>
+          <w:szCs w:val="18"/>
+        </w:rPr>
+        <w:t xml:space="preserve"> project (</w:t>
+      </w:r>
+      <w:r>
+        <w:rPr>
+          <w:rFonts w:ascii="Consolas" w:hAnsi="Consolas" w:cstheme="minorHAnsi"/>
+          <w:sz w:val="18"/>
+          <w:szCs w:val="18"/>
+          <w:shd w:val="clear" w:color="auto" w:fill="DEEAF6" w:themeFill="accent1" w:themeFillTint="33"/>
+        </w:rPr>
+        <w:t>first-project</w:t>
+      </w:r>
+      <w:r>
+        <w:rPr>
+          <w:rFonts w:cstheme="minorHAnsi"/>
+          <w:sz w:val="18"/>
+          <w:szCs w:val="18"/>
+        </w:rPr>
+        <w:t>) to a Typescript project (</w:t>
+      </w:r>
+      <w:r>
+        <w:rPr>
+          <w:rFonts w:ascii="Consolas" w:hAnsi="Consolas" w:cstheme="minorHAnsi"/>
+          <w:sz w:val="18"/>
+          <w:szCs w:val="18"/>
+          <w:shd w:val="clear" w:color="auto" w:fill="DEEAF6" w:themeFill="accent1" w:themeFillTint="33"/>
+        </w:rPr>
+        <w:t>adjusted-project</w:t>
+      </w:r>
+      <w:r>
+        <w:rPr>
+          <w:rFonts w:cstheme="minorHAnsi"/>
+          <w:sz w:val="18"/>
+          <w:szCs w:val="18"/>
+        </w:rPr>
+        <w:t>).</w:t>
+      </w:r>
+    </w:p>
+    <w:p>
+      <w:pPr>
+        <w:rPr>
+          <w:rFonts w:cstheme="minorHAnsi"/>
           <w:sz w:val="18"/>
           <w:szCs w:val="18"/>
         </w:rPr>
@@ -201,7 +289,7 @@
       <w:proofErr w:type="gramStart"/>
       <w:r>
         <w:rPr>
-          <w:rFonts w:ascii="Lucida Console" w:hAnsi="Lucida Console" w:cs="Lucida Console"/>
+          <w:rFonts w:cstheme="minorHAnsi"/>
           <w:sz w:val="18"/>
           <w:szCs w:val="18"/>
         </w:rPr>
@@ -210,7 +298,7 @@
       <w:proofErr w:type="gramEnd"/>
       <w:r>
         <w:rPr>
-          <w:rFonts w:ascii="Lucida Console" w:hAnsi="Lucida Console" w:cs="Lucida Console"/>
+          <w:rFonts w:cstheme="minorHAnsi"/>
           <w:sz w:val="18"/>
           <w:szCs w:val="18"/>
         </w:rPr>
@@ -218,27 +306,45 @@
       </w:r>
       <w:r>
         <w:rPr>
-          <w:rFonts w:ascii="Lucida Console" w:hAnsi="Lucida Console" w:cs="Lucida Console"/>
-          <w:sz w:val="18"/>
-          <w:szCs w:val="18"/>
+          <w:rFonts w:cstheme="minorHAnsi"/>
+          <w:sz w:val="18"/>
+          <w:szCs w:val="18"/>
+          <w:shd w:val="clear" w:color="auto" w:fill="DEEAF6" w:themeFill="accent1" w:themeFillTint="33"/>
         </w:rPr>
         <w:t>first-project</w:t>
       </w:r>
       <w:r>
         <w:rPr>
-          <w:rFonts w:ascii="Lucida Console" w:hAnsi="Lucida Console" w:cs="Lucida Console"/>
+          <w:rFonts w:cstheme="minorHAnsi"/>
           <w:sz w:val="18"/>
           <w:szCs w:val="18"/>
         </w:rPr>
         <w:t>’ to this folder</w:t>
       </w:r>
+      <w:r>
+        <w:rPr>
+          <w:rFonts w:cstheme="minorHAnsi"/>
+          <w:sz w:val="18"/>
+          <w:szCs w:val="18"/>
+        </w:rPr>
+        <w:t xml:space="preserve"> and open folder in </w:t>
+      </w:r>
+      <w:proofErr w:type="spellStart"/>
+      <w:r>
+        <w:rPr>
+          <w:rFonts w:cstheme="minorHAnsi"/>
+          <w:sz w:val="18"/>
+          <w:szCs w:val="18"/>
+        </w:rPr>
+        <w:t>VSCode</w:t>
+      </w:r>
+      <w:proofErr w:type="spellEnd"/>
     </w:p>
     <w:p>
       <w:r>
         <w:rPr>
           <w:noProof/>
         </w:rPr>
-        <w:lastRenderedPageBreak/>
         <w:drawing>
           <wp:inline distT="0" distB="0" distL="0" distR="0" wp14:anchorId="7FCFE9BB" wp14:editId="619200E5">
             <wp:extent cx="5943600" cy="4547235"/>
@@ -363,6 +469,7 @@
           <w:sz w:val="18"/>
           <w:szCs w:val="18"/>
         </w:rPr>
+        <w:lastRenderedPageBreak/>
         <w:t>npm</w:t>
       </w:r>
       <w:proofErr w:type="spellEnd"/>
@@ -375,6 +482,61 @@
         </w:rPr>
         <w:t xml:space="preserve"> install -g typescript</w:t>
       </w:r>
+    </w:p>
+    <w:p/>
+    <w:p>
+      <w:pPr>
+        <w:rPr>
+          <w:rFonts w:ascii="Lucida Console" w:hAnsi="Lucida Console" w:cs="Lucida Console"/>
+          <w:sz w:val="18"/>
+          <w:szCs w:val="18"/>
+        </w:rPr>
+      </w:pPr>
+      <w:proofErr w:type="gramStart"/>
+      <w:r>
+        <w:rPr>
+          <w:rFonts w:ascii="Lucida Console" w:hAnsi="Lucida Console" w:cs="Lucida Console"/>
+          <w:sz w:val="18"/>
+          <w:szCs w:val="18"/>
+        </w:rPr>
+        <w:t>copy</w:t>
+      </w:r>
+      <w:proofErr w:type="gramEnd"/>
+      <w:r>
+        <w:rPr>
+          <w:rFonts w:ascii="Lucida Console" w:hAnsi="Lucida Console" w:cs="Lucida Console"/>
+          <w:sz w:val="18"/>
+          <w:szCs w:val="18"/>
+        </w:rPr>
+        <w:t xml:space="preserve"> the course folder ‘</w:t>
+      </w:r>
+      <w:r>
+        <w:rPr>
+          <w:rFonts w:ascii="Consolas" w:hAnsi="Consolas" w:cs="Lucida Console"/>
+          <w:sz w:val="18"/>
+          <w:szCs w:val="18"/>
+          <w:shd w:val="clear" w:color="auto" w:fill="DEEAF6" w:themeFill="accent1" w:themeFillTint="33"/>
+        </w:rPr>
+        <w:t>adjusted-project</w:t>
+      </w:r>
+      <w:r>
+        <w:rPr>
+          <w:rFonts w:ascii="Lucida Console" w:hAnsi="Lucida Console" w:cs="Lucida Console"/>
+          <w:sz w:val="18"/>
+          <w:szCs w:val="18"/>
+        </w:rPr>
+        <w:t xml:space="preserve">’ to this folder and open folder in </w:t>
+      </w:r>
+      <w:proofErr w:type="spellStart"/>
+      <w:r>
+        <w:rPr>
+          <w:rFonts w:ascii="Lucida Console" w:hAnsi="Lucida Console" w:cs="Lucida Console"/>
+          <w:sz w:val="18"/>
+          <w:szCs w:val="18"/>
+        </w:rPr>
+        <w:t>VSCode</w:t>
+      </w:r>
+      <w:proofErr w:type="spellEnd"/>
     </w:p>
     <w:p/>
     <w:p>
@@ -510,10 +672,7 @@
       </w:r>
       <w:proofErr w:type="spellEnd"/>
       <w:r>
-        <w:t xml:space="preserve"> file</w:t>
-      </w:r>
-      <w:r>
-        <w:t xml:space="preserve"> and modify the </w:t>
+        <w:t xml:space="preserve"> file and modify the </w:t>
       </w:r>
       <w:proofErr w:type="spellStart"/>
       <w:r>
@@ -526,6 +685,7 @@
     </w:p>
     <w:p>
       <w:r>
+        <w:lastRenderedPageBreak/>
         <w:t>N</w:t>
       </w:r>
       <w:r>
@@ -596,6 +756,27 @@
       </w:r>
     </w:p>
     <w:p>
+      <w:pPr>
+        <w:shd w:val="clear" w:color="auto" w:fill="DEEAF6" w:themeFill="accent1" w:themeFillTint="33"/>
+      </w:pPr>
+      <w:proofErr w:type="spellStart"/>
+      <w:proofErr w:type="gramStart"/>
+      <w:r>
+        <w:t>tsc</w:t>
+      </w:r>
+      <w:proofErr w:type="spellEnd"/>
+      <w:proofErr w:type="gramEnd"/>
+      <w:r>
+        <w:t xml:space="preserve"> using-</w:t>
+      </w:r>
+      <w:proofErr w:type="spellStart"/>
+      <w:r>
+        <w:t>ts.ts</w:t>
+      </w:r>
+      <w:proofErr w:type="spellEnd"/>
+    </w:p>
+    <w:p/>
+    <w:p>
       <w:r>
         <w:rPr>
           <w:noProof/>
@@ -637,10 +818,399 @@
         </w:drawing>
       </w:r>
     </w:p>
-    <w:p/>
+    <w:p>
+      <w:r>
+        <w:t>Note above that I was using PowerShell (see upper right corner), not git bash.</w:t>
+      </w:r>
+    </w:p>
     <w:p>
       <w:r>
         <w:t xml:space="preserve">To fix this error, </w:t>
+      </w:r>
+      <w:r>
+        <w:t xml:space="preserve">see </w:t>
+      </w:r>
+      <w:r>
+        <w:t>my doc</w:t>
+      </w:r>
+      <w:r>
+        <w:t xml:space="preserve"> on </w:t>
+      </w:r>
+      <w:proofErr w:type="spellStart"/>
+      <w:r>
+        <w:t>VSCode</w:t>
+      </w:r>
+      <w:proofErr w:type="spellEnd"/>
+      <w:r>
+        <w:t xml:space="preserve"> and terminals</w:t>
+      </w:r>
+      <w:r>
+        <w:t xml:space="preserve"> or just use gi</w:t>
+      </w:r>
+      <w:r>
+        <w:t>t bash instead.</w:t>
+      </w:r>
+    </w:p>
+    <w:p>
+      <w:r>
+        <w:t xml:space="preserve">No try compiling again by typing </w:t>
+      </w:r>
+      <w:r>
+        <w:t xml:space="preserve">(in </w:t>
+      </w:r>
+      <w:proofErr w:type="spellStart"/>
+      <w:r>
+        <w:t>vscode</w:t>
+      </w:r>
+      <w:proofErr w:type="spellEnd"/>
+      <w:r>
+        <w:t xml:space="preserve"> terminal or git bash terminal)</w:t>
+      </w:r>
+    </w:p>
+    <w:p>
+      <w:pPr>
+        <w:shd w:val="clear" w:color="auto" w:fill="DEEAF6" w:themeFill="accent1" w:themeFillTint="33"/>
+      </w:pPr>
+      <w:proofErr w:type="spellStart"/>
+      <w:proofErr w:type="gramStart"/>
+      <w:r>
+        <w:t>tsc</w:t>
+      </w:r>
+      <w:proofErr w:type="spellEnd"/>
+      <w:proofErr w:type="gramEnd"/>
+      <w:r>
+        <w:t xml:space="preserve"> using-</w:t>
+      </w:r>
+      <w:proofErr w:type="spellStart"/>
+      <w:r>
+        <w:t>ts.ts</w:t>
+      </w:r>
+      <w:proofErr w:type="spellEnd"/>
+    </w:p>
+    <w:p/>
+    <w:p>
+      <w:proofErr w:type="gramStart"/>
+      <w:r>
+        <w:t>the</w:t>
+      </w:r>
+      <w:proofErr w:type="gramEnd"/>
+      <w:r>
+        <w:t xml:space="preserve"> </w:t>
+      </w:r>
+      <w:proofErr w:type="spellStart"/>
+      <w:r>
+        <w:t>js</w:t>
+      </w:r>
+      <w:proofErr w:type="spellEnd"/>
+      <w:r>
+        <w:t xml:space="preserve"> file should look like the following</w:t>
+      </w:r>
+    </w:p>
+    <w:p>
+      <w:r>
+        <w:rPr>
+          <w:noProof/>
+        </w:rPr>
+        <w:lastRenderedPageBreak/>
+        <w:drawing>
+          <wp:inline distT="0" distB="0" distL="0" distR="0" wp14:anchorId="59103622" wp14:editId="4D7612EF">
+            <wp:extent cx="4800600" cy="1905000"/>
+            <wp:effectExtent l="0" t="0" r="0" b="0"/>
+            <wp:docPr id="8" name="Picture 8"/>
+            <wp:cNvGraphicFramePr>
+              <a:graphicFrameLocks xmlns:a="http://schemas.openxmlformats.org/drawingml/2006/main" noChangeAspect="1"/>
+            </wp:cNvGraphicFramePr>
+            <a:graphic xmlns:a="http://schemas.openxmlformats.org/drawingml/2006/main">
+              <a:graphicData uri="http://schemas.openxmlformats.org/drawingml/2006/picture">
+                <pic:pic xmlns:pic="http://schemas.openxmlformats.org/drawingml/2006/picture">
+                  <pic:nvPicPr>
+                    <pic:cNvPr id="1" name=""/>
+                    <pic:cNvPicPr/>
+                  </pic:nvPicPr>
+                  <pic:blipFill>
+                    <a:blip r:embed="rId10"/>
+                    <a:stretch>
+                      <a:fillRect/>
+                    </a:stretch>
+                  </pic:blipFill>
+                  <pic:spPr>
+                    <a:xfrm>
+                      <a:off x="0" y="0"/>
+                      <a:ext cx="4800600" cy="1905000"/>
+                    </a:xfrm>
+                    <a:prstGeom prst="rect">
+                      <a:avLst/>
+                    </a:prstGeom>
+                  </pic:spPr>
+                </pic:pic>
+              </a:graphicData>
+            </a:graphic>
+          </wp:inline>
+        </w:drawing>
+      </w:r>
+    </w:p>
+    <w:p/>
+    <w:p>
+      <w:r>
+        <w:t xml:space="preserve">Commit and push via </w:t>
+      </w:r>
+      <w:proofErr w:type="spellStart"/>
+      <w:r>
+        <w:t>vscode</w:t>
+      </w:r>
+      <w:proofErr w:type="spellEnd"/>
+      <w:r>
+        <w:t xml:space="preserve"> or git bash</w:t>
+      </w:r>
+    </w:p>
+    <w:p/>
+    <w:p/>
+    <w:p>
+      <w:pPr>
+        <w:rPr>
+          <w:b/>
+        </w:rPr>
+      </w:pPr>
+      <w:r>
+        <w:rPr>
+          <w:b/>
+        </w:rPr>
+        <w:t>Chap 5-7 no coding needed</w:t>
+      </w:r>
+    </w:p>
+    <w:p/>
+    <w:p>
+      <w:pPr>
+        <w:rPr>
+          <w:b/>
+        </w:rPr>
+      </w:pPr>
+      <w:r>
+        <w:rPr>
+          <w:b/>
+        </w:rPr>
+        <w:t>Chap 8 Setting up the Code Editor IDE</w:t>
+      </w:r>
+    </w:p>
+    <w:p>
+      <w:r>
+        <w:t xml:space="preserve">Install </w:t>
+      </w:r>
+      <w:proofErr w:type="spellStart"/>
+      <w:r>
+        <w:t>VSCode</w:t>
+      </w:r>
+      <w:proofErr w:type="spellEnd"/>
+      <w:r>
+        <w:t>.</w:t>
+      </w:r>
+    </w:p>
+    <w:p>
+      <w:r>
+        <w:t xml:space="preserve">Install </w:t>
+      </w:r>
+      <w:r>
+        <w:rPr>
+          <w:shd w:val="clear" w:color="auto" w:fill="DEEAF6" w:themeFill="accent1" w:themeFillTint="33"/>
+        </w:rPr>
+        <w:t>ES Lint</w:t>
+      </w:r>
+      <w:r>
+        <w:t xml:space="preserve"> and </w:t>
+      </w:r>
+      <w:r>
+        <w:rPr>
+          <w:shd w:val="clear" w:color="auto" w:fill="DEEAF6" w:themeFill="accent1" w:themeFillTint="33"/>
+        </w:rPr>
+        <w:t>Material Theme Icon</w:t>
+      </w:r>
+      <w:r>
+        <w:t xml:space="preserve"> and </w:t>
+      </w:r>
+      <w:r>
+        <w:rPr>
+          <w:shd w:val="clear" w:color="auto" w:fill="DEEAF6" w:themeFill="accent1" w:themeFillTint="33"/>
+        </w:rPr>
+        <w:t xml:space="preserve">Path </w:t>
+      </w:r>
+      <w:proofErr w:type="spellStart"/>
+      <w:r>
+        <w:rPr>
+          <w:shd w:val="clear" w:color="auto" w:fill="DEEAF6" w:themeFill="accent1" w:themeFillTint="33"/>
+        </w:rPr>
+        <w:t>Intellisense</w:t>
+      </w:r>
+      <w:proofErr w:type="spellEnd"/>
+      <w:r>
+        <w:t xml:space="preserve"> and </w:t>
+      </w:r>
+      <w:r>
+        <w:rPr>
+          <w:shd w:val="clear" w:color="auto" w:fill="DEEAF6" w:themeFill="accent1" w:themeFillTint="33"/>
+        </w:rPr>
+        <w:t>Prettier</w:t>
+      </w:r>
+      <w:r>
+        <w:rPr>
+          <w:shd w:val="clear" w:color="auto" w:fill="DEEAF6" w:themeFill="accent1" w:themeFillTint="33"/>
+        </w:rPr>
+        <w:t xml:space="preserve"> – Code Formatter</w:t>
+      </w:r>
+      <w:r>
+        <w:rPr>
+          <w:shd w:val="clear" w:color="auto" w:fill="DEEAF6" w:themeFill="accent1" w:themeFillTint="33"/>
+        </w:rPr>
+        <w:t xml:space="preserve"> on </w:t>
+      </w:r>
+      <w:proofErr w:type="spellStart"/>
+      <w:r>
+        <w:rPr>
+          <w:shd w:val="clear" w:color="auto" w:fill="DEEAF6" w:themeFill="accent1" w:themeFillTint="33"/>
+        </w:rPr>
+        <w:t>VSCode</w:t>
+      </w:r>
+      <w:proofErr w:type="spellEnd"/>
+    </w:p>
+    <w:p/>
+    <w:p>
+      <w:pPr>
+        <w:rPr>
+          <w:b/>
+        </w:rPr>
+      </w:pPr>
+      <w:r>
+        <w:rPr>
+          <w:b/>
+        </w:rPr>
+        <w:t xml:space="preserve">Chap 9 </w:t>
+      </w:r>
+      <w:proofErr w:type="gramStart"/>
+      <w:r>
+        <w:rPr>
+          <w:b/>
+        </w:rPr>
+        <w:t>The</w:t>
+      </w:r>
+      <w:proofErr w:type="gramEnd"/>
+      <w:r>
+        <w:rPr>
+          <w:b/>
+        </w:rPr>
+        <w:t xml:space="preserve"> course project setup</w:t>
+      </w:r>
+    </w:p>
+    <w:p>
+      <w:proofErr w:type="gramStart"/>
+      <w:r>
+        <w:t>copy</w:t>
+      </w:r>
+      <w:proofErr w:type="gramEnd"/>
+      <w:r>
+        <w:t xml:space="preserve"> the course folder </w:t>
+      </w:r>
+      <w:r>
+        <w:rPr>
+          <w:rFonts w:ascii="Consolas" w:hAnsi="Consolas"/>
+          <w:shd w:val="clear" w:color="auto" w:fill="DEEAF6" w:themeFill="accent1" w:themeFillTint="33"/>
+        </w:rPr>
+        <w:t>basics-01-ts-benefits</w:t>
+      </w:r>
+      <w:r>
+        <w:t xml:space="preserve"> to this folder and open folder in </w:t>
+      </w:r>
+      <w:proofErr w:type="spellStart"/>
+      <w:r>
+        <w:t>VSCode</w:t>
+      </w:r>
+      <w:proofErr w:type="spellEnd"/>
+    </w:p>
+    <w:p>
+      <w:proofErr w:type="gramStart"/>
+      <w:r>
+        <w:t>compile</w:t>
+      </w:r>
+      <w:proofErr w:type="gramEnd"/>
+      <w:r>
+        <w:t xml:space="preserve"> it</w:t>
+      </w:r>
+    </w:p>
+    <w:p>
+      <w:pPr>
+        <w:shd w:val="clear" w:color="auto" w:fill="DEEAF6" w:themeFill="accent1" w:themeFillTint="33"/>
+      </w:pPr>
+      <w:proofErr w:type="spellStart"/>
+      <w:proofErr w:type="gramStart"/>
+      <w:r>
+        <w:t>tsc</w:t>
+      </w:r>
+      <w:proofErr w:type="spellEnd"/>
+      <w:proofErr w:type="gramEnd"/>
+      <w:r>
+        <w:t xml:space="preserve"> </w:t>
+      </w:r>
+      <w:proofErr w:type="spellStart"/>
+      <w:r>
+        <w:t>app</w:t>
+      </w:r>
+      <w:r>
+        <w:t>.ts</w:t>
+      </w:r>
+      <w:proofErr w:type="spellEnd"/>
+    </w:p>
+    <w:p>
+      <w:proofErr w:type="gramStart"/>
+      <w:r>
+        <w:t>you</w:t>
+      </w:r>
+      <w:proofErr w:type="gramEnd"/>
+      <w:r>
+        <w:t xml:space="preserve"> will see a JS file get created</w:t>
+      </w:r>
+    </w:p>
+    <w:p>
+      <w:proofErr w:type="gramStart"/>
+      <w:r>
+        <w:t>delete</w:t>
+      </w:r>
+      <w:proofErr w:type="gramEnd"/>
+      <w:r>
+        <w:t xml:space="preserve"> the </w:t>
+      </w:r>
+      <w:proofErr w:type="spellStart"/>
+      <w:r>
+        <w:t>package.json</w:t>
+      </w:r>
+      <w:proofErr w:type="spellEnd"/>
+      <w:r>
+        <w:t xml:space="preserve"> file.  </w:t>
+      </w:r>
+      <w:proofErr w:type="gramStart"/>
+      <w:r>
+        <w:t>to</w:t>
+      </w:r>
+      <w:proofErr w:type="gramEnd"/>
+      <w:r>
+        <w:t xml:space="preserve"> set up from scratch perform the following </w:t>
+      </w:r>
+      <w:r>
+        <w:rPr>
+          <w:b/>
+        </w:rPr>
+        <w:t xml:space="preserve">to create your </w:t>
+      </w:r>
+      <w:proofErr w:type="spellStart"/>
+      <w:r>
+        <w:rPr>
+          <w:b/>
+        </w:rPr>
+        <w:t>package.json</w:t>
+      </w:r>
+      <w:proofErr w:type="spellEnd"/>
+      <w:r>
+        <w:rPr>
+          <w:b/>
+        </w:rPr>
+        <w:t xml:space="preserve"> file</w:t>
       </w:r>
     </w:p>
     <w:tbl>
@@ -656,327 +1226,51 @@
         <w:tc>
           <w:tcPr>
             <w:tcW w:w="9350" w:type="dxa"/>
-            <w:shd w:val="clear" w:color="auto" w:fill="DEEAF6" w:themeFill="accent1" w:themeFillTint="33"/>
           </w:tcPr>
           <w:p>
+            <w:pPr>
+              <w:shd w:val="clear" w:color="auto" w:fill="DEEAF6" w:themeFill="accent1" w:themeFillTint="33"/>
+              <w:tabs>
+                <w:tab w:val="left" w:pos="1380"/>
+              </w:tabs>
+              <w:rPr>
+                <w:rFonts w:ascii="Consolas" w:hAnsi="Consolas"/>
+              </w:rPr>
+            </w:pPr>
+            <w:proofErr w:type="spellStart"/>
             <w:r>
-              <w:t>https://stackoverflow.com/questions/56199111/visual-studio-code-cmd-error-cannot-be-loaded-because-running-scripts-is-disabl</w:t>
+              <w:rPr>
+                <w:rFonts w:ascii="Consolas" w:hAnsi="Consolas"/>
+              </w:rPr>
+              <w:t>npm</w:t>
+            </w:r>
+            <w:proofErr w:type="spellEnd"/>
+            <w:r>
+              <w:rPr>
+                <w:rFonts w:ascii="Consolas" w:hAnsi="Consolas"/>
+              </w:rPr>
+              <w:t xml:space="preserve"> </w:t>
+            </w:r>
+            <w:proofErr w:type="spellStart"/>
+            <w:r>
+              <w:rPr>
+                <w:rFonts w:ascii="Consolas" w:hAnsi="Consolas"/>
+              </w:rPr>
+              <w:t>init</w:t>
+            </w:r>
+            <w:proofErr w:type="spellEnd"/>
+            <w:r>
+              <w:rPr>
+                <w:rFonts w:ascii="Consolas" w:hAnsi="Consolas"/>
+              </w:rPr>
+              <w:tab/>
             </w:r>
           </w:p>
         </w:tc>
       </w:tr>
-      <w:tr>
-        <w:tc>
-          <w:tcPr>
-            <w:tcW w:w="9350" w:type="dxa"/>
-          </w:tcPr>
-          <w:p>
-            <w:pPr>
-              <w:shd w:val="clear" w:color="auto" w:fill="FFFFFF"/>
-              <w:spacing w:after="30"/>
-              <w:textAlignment w:val="baseline"/>
-              <w:rPr>
-                <w:rFonts w:ascii="inherit" w:eastAsia="Times New Roman" w:hAnsi="inherit" w:cs="Segoe UI"/>
-                <w:color w:val="242729"/>
-                <w:sz w:val="20"/>
-                <w:szCs w:val="20"/>
-              </w:rPr>
-            </w:pPr>
-            <w:r>
-              <w:rPr>
-                <w:rFonts w:ascii="inherit" w:eastAsia="Times New Roman" w:hAnsi="inherit" w:cs="Segoe UI"/>
-                <w:color w:val="242729"/>
-                <w:sz w:val="20"/>
-                <w:szCs w:val="20"/>
-              </w:rPr>
-              <w:t>230</w:t>
-            </w:r>
-          </w:p>
-          <w:p>
-            <w:pPr>
-              <w:shd w:val="clear" w:color="auto" w:fill="FFFFFF"/>
-              <w:spacing w:afterAutospacing="1"/>
-              <w:textAlignment w:val="baseline"/>
-              <w:rPr>
-                <w:rFonts w:ascii="inherit" w:eastAsia="Times New Roman" w:hAnsi="inherit" w:cs="Segoe UI"/>
-                <w:color w:val="242729"/>
-                <w:sz w:val="23"/>
-                <w:szCs w:val="23"/>
-              </w:rPr>
-            </w:pPr>
-            <w:r>
-              <w:rPr>
-                <w:rFonts w:ascii="inherit" w:eastAsia="Times New Roman" w:hAnsi="inherit" w:cs="Segoe UI"/>
-                <w:color w:val="242729"/>
-                <w:sz w:val="23"/>
-                <w:szCs w:val="23"/>
-              </w:rPr>
-              <w:t>I found out </w:t>
-            </w:r>
-            <w:hyperlink r:id="rId10" w:anchor="issuecomment-478381840" w:history="1">
-              <w:r>
-                <w:rPr>
-                  <w:rFonts w:ascii="inherit" w:eastAsia="Times New Roman" w:hAnsi="inherit" w:cs="Segoe UI"/>
-                  <w:color w:val="0000FF"/>
-                  <w:sz w:val="23"/>
-                  <w:szCs w:val="23"/>
-                  <w:u w:val="single"/>
-                  <w:bdr w:val="none" w:sz="0" w:space="0" w:color="auto" w:frame="1"/>
-                </w:rPr>
-                <w:t>here</w:t>
-              </w:r>
-            </w:hyperlink>
-            <w:r>
-              <w:rPr>
-                <w:rFonts w:ascii="inherit" w:eastAsia="Times New Roman" w:hAnsi="inherit" w:cs="Segoe UI"/>
-                <w:color w:val="242729"/>
-                <w:sz w:val="23"/>
-                <w:szCs w:val="23"/>
-              </w:rPr>
-              <w:t> that you can add to your </w:t>
-            </w:r>
-            <w:hyperlink r:id="rId11" w:history="1">
-              <w:r>
-                <w:rPr>
-                  <w:rFonts w:ascii="inherit" w:eastAsia="Times New Roman" w:hAnsi="inherit" w:cs="Segoe UI"/>
-                  <w:color w:val="0000FF"/>
-                  <w:sz w:val="23"/>
-                  <w:szCs w:val="23"/>
-                  <w:u w:val="single"/>
-                  <w:bdr w:val="none" w:sz="0" w:space="0" w:color="auto" w:frame="1"/>
-                </w:rPr>
-                <w:t>visual studio code settings</w:t>
-              </w:r>
-            </w:hyperlink>
-            <w:r>
-              <w:rPr>
-                <w:rFonts w:ascii="inherit" w:eastAsia="Times New Roman" w:hAnsi="inherit" w:cs="Segoe UI"/>
-                <w:color w:val="242729"/>
-                <w:sz w:val="23"/>
-                <w:szCs w:val="23"/>
-              </w:rPr>
-              <w:t xml:space="preserve"> the following and the problem will vanish: For visual studio code settings, go to File -&gt; Preferences -&gt; Settings -&gt; Extensions -&gt; Scroll down and find "Edit in </w:t>
-            </w:r>
-            <w:proofErr w:type="spellStart"/>
-            <w:r>
-              <w:rPr>
-                <w:rFonts w:ascii="inherit" w:eastAsia="Times New Roman" w:hAnsi="inherit" w:cs="Segoe UI"/>
-                <w:color w:val="242729"/>
-                <w:sz w:val="23"/>
-                <w:szCs w:val="23"/>
-              </w:rPr>
-              <w:t>settings.json</w:t>
-            </w:r>
-            <w:proofErr w:type="spellEnd"/>
-            <w:r>
-              <w:rPr>
-                <w:rFonts w:ascii="inherit" w:eastAsia="Times New Roman" w:hAnsi="inherit" w:cs="Segoe UI"/>
-                <w:color w:val="242729"/>
-                <w:sz w:val="23"/>
-                <w:szCs w:val="23"/>
-              </w:rPr>
-              <w:t>". </w:t>
-            </w:r>
-            <w:r>
-              <w:rPr>
-                <w:rFonts w:ascii="inherit" w:eastAsia="Times New Roman" w:hAnsi="inherit" w:cs="Segoe UI"/>
-                <w:i/>
-                <w:iCs/>
-                <w:color w:val="242729"/>
-                <w:sz w:val="23"/>
-                <w:szCs w:val="23"/>
-                <w:bdr w:val="none" w:sz="0" w:space="0" w:color="auto" w:frame="1"/>
-              </w:rPr>
-              <w:t>Do not forget to restart the visual studio code</w:t>
-            </w:r>
-          </w:p>
-          <w:p>
-            <w:pPr>
-              <w:shd w:val="clear" w:color="auto" w:fill="FFFFFF"/>
-              <w:tabs>
-                <w:tab w:val="left" w:pos="916"/>
-                <w:tab w:val="left" w:pos="1832"/>
-                <w:tab w:val="left" w:pos="2748"/>
-                <w:tab w:val="left" w:pos="3664"/>
-                <w:tab w:val="left" w:pos="4580"/>
-                <w:tab w:val="left" w:pos="5496"/>
-                <w:tab w:val="left" w:pos="6412"/>
-                <w:tab w:val="left" w:pos="7328"/>
-                <w:tab w:val="left" w:pos="8244"/>
-                <w:tab w:val="left" w:pos="9160"/>
-                <w:tab w:val="left" w:pos="10076"/>
-                <w:tab w:val="left" w:pos="10992"/>
-                <w:tab w:val="left" w:pos="11908"/>
-                <w:tab w:val="left" w:pos="12824"/>
-                <w:tab w:val="left" w:pos="13740"/>
-                <w:tab w:val="left" w:pos="14656"/>
-              </w:tabs>
-              <w:textAlignment w:val="baseline"/>
-              <w:rPr>
-                <w:rFonts w:ascii="inherit" w:eastAsia="Times New Roman" w:hAnsi="inherit" w:cs="Courier New"/>
-                <w:color w:val="242729"/>
-                <w:sz w:val="20"/>
-                <w:szCs w:val="20"/>
-                <w:bdr w:val="none" w:sz="0" w:space="0" w:color="auto" w:frame="1"/>
-              </w:rPr>
-            </w:pPr>
-            <w:r>
-              <w:rPr>
-                <w:rFonts w:ascii="inherit" w:eastAsia="Times New Roman" w:hAnsi="inherit" w:cs="Courier New"/>
-                <w:color w:val="242729"/>
-                <w:sz w:val="20"/>
-                <w:szCs w:val="20"/>
-                <w:bdr w:val="none" w:sz="0" w:space="0" w:color="auto" w:frame="1"/>
-              </w:rPr>
-              <w:t>"</w:t>
-            </w:r>
-            <w:proofErr w:type="spellStart"/>
-            <w:r>
-              <w:rPr>
-                <w:rFonts w:ascii="inherit" w:eastAsia="Times New Roman" w:hAnsi="inherit" w:cs="Courier New"/>
-                <w:color w:val="242729"/>
-                <w:sz w:val="20"/>
-                <w:szCs w:val="20"/>
-                <w:bdr w:val="none" w:sz="0" w:space="0" w:color="auto" w:frame="1"/>
-              </w:rPr>
-              <w:t>terminal.integrated.shellArgs.windows</w:t>
-            </w:r>
-            <w:proofErr w:type="spellEnd"/>
-            <w:r>
-              <w:rPr>
-                <w:rFonts w:ascii="inherit" w:eastAsia="Times New Roman" w:hAnsi="inherit" w:cs="Courier New"/>
-                <w:color w:val="242729"/>
-                <w:sz w:val="20"/>
-                <w:szCs w:val="20"/>
-                <w:bdr w:val="none" w:sz="0" w:space="0" w:color="auto" w:frame="1"/>
-              </w:rPr>
-              <w:t>": ["-</w:t>
-            </w:r>
-            <w:proofErr w:type="spellStart"/>
-            <w:r>
-              <w:rPr>
-                <w:rFonts w:ascii="inherit" w:eastAsia="Times New Roman" w:hAnsi="inherit" w:cs="Courier New"/>
-                <w:color w:val="242729"/>
-                <w:sz w:val="20"/>
-                <w:szCs w:val="20"/>
-                <w:bdr w:val="none" w:sz="0" w:space="0" w:color="auto" w:frame="1"/>
-              </w:rPr>
-              <w:t>ExecutionPolicy</w:t>
-            </w:r>
-            <w:proofErr w:type="spellEnd"/>
-            <w:r>
-              <w:rPr>
-                <w:rFonts w:ascii="inherit" w:eastAsia="Times New Roman" w:hAnsi="inherit" w:cs="Courier New"/>
-                <w:color w:val="242729"/>
-                <w:sz w:val="20"/>
-                <w:szCs w:val="20"/>
-                <w:bdr w:val="none" w:sz="0" w:space="0" w:color="auto" w:frame="1"/>
-              </w:rPr>
-              <w:t>", "Bypass"]</w:t>
-            </w:r>
-          </w:p>
-          <w:p>
-            <w:pPr>
-              <w:shd w:val="clear" w:color="auto" w:fill="FFFFFF"/>
-              <w:spacing w:after="100" w:afterAutospacing="1"/>
-              <w:textAlignment w:val="baseline"/>
-              <w:rPr>
-                <w:rFonts w:ascii="inherit" w:eastAsia="Times New Roman" w:hAnsi="inherit" w:cs="Segoe UI"/>
-                <w:color w:val="242729"/>
-                <w:sz w:val="23"/>
-                <w:szCs w:val="23"/>
-              </w:rPr>
-            </w:pPr>
-            <w:r>
-              <w:rPr>
-                <w:rFonts w:ascii="inherit" w:eastAsia="Times New Roman" w:hAnsi="inherit" w:cs="Segoe UI"/>
-                <w:color w:val="242729"/>
-                <w:sz w:val="23"/>
-                <w:szCs w:val="23"/>
-              </w:rPr>
-              <w:t xml:space="preserve">The reason is that, in build command line integrations like visual studio code, you need to set the command line policies by </w:t>
-            </w:r>
-            <w:proofErr w:type="spellStart"/>
-            <w:r>
-              <w:rPr>
-                <w:rFonts w:ascii="inherit" w:eastAsia="Times New Roman" w:hAnsi="inherit" w:cs="Segoe UI"/>
-                <w:color w:val="242729"/>
-                <w:sz w:val="23"/>
-                <w:szCs w:val="23"/>
-              </w:rPr>
-              <w:t>your self</w:t>
-            </w:r>
-            <w:proofErr w:type="spellEnd"/>
-            <w:r>
-              <w:rPr>
-                <w:rFonts w:ascii="inherit" w:eastAsia="Times New Roman" w:hAnsi="inherit" w:cs="Segoe UI"/>
-                <w:color w:val="242729"/>
-                <w:sz w:val="23"/>
-                <w:szCs w:val="23"/>
-              </w:rPr>
-              <w:t>. By setting the above configurations, the visual studio code will do that for you.</w:t>
-            </w:r>
-          </w:p>
-          <w:p/>
-        </w:tc>
-      </w:tr>
     </w:tbl>
     <w:p/>
-    <w:p>
-      <w:r>
-        <w:t xml:space="preserve">No try compiling again by typing </w:t>
-      </w:r>
-      <w:r>
-        <w:t xml:space="preserve">(in </w:t>
-      </w:r>
-      <w:proofErr w:type="spellStart"/>
-      <w:r>
-        <w:t>vscode</w:t>
-      </w:r>
-      <w:proofErr w:type="spellEnd"/>
-      <w:r>
-        <w:t xml:space="preserve"> terminal or git bash terminal)</w:t>
-      </w:r>
-    </w:p>
-    <w:p>
-      <w:pPr>
-        <w:shd w:val="clear" w:color="auto" w:fill="DEEAF6" w:themeFill="accent1" w:themeFillTint="33"/>
-      </w:pPr>
-      <w:proofErr w:type="spellStart"/>
-      <w:proofErr w:type="gramStart"/>
-      <w:r>
-        <w:t>tsc</w:t>
-      </w:r>
-      <w:proofErr w:type="spellEnd"/>
-      <w:proofErr w:type="gramEnd"/>
-      <w:r>
-        <w:t xml:space="preserve"> using-</w:t>
-      </w:r>
-      <w:proofErr w:type="spellStart"/>
-      <w:r>
-        <w:t>ts.ts</w:t>
-      </w:r>
-      <w:proofErr w:type="spellEnd"/>
-    </w:p>
-    <w:p/>
-    <w:p>
-      <w:proofErr w:type="gramStart"/>
-      <w:r>
-        <w:t>the</w:t>
-      </w:r>
-      <w:proofErr w:type="gramEnd"/>
-      <w:r>
-        <w:t xml:space="preserve"> </w:t>
-      </w:r>
-      <w:proofErr w:type="spellStart"/>
-      <w:r>
-        <w:t>js</w:t>
-      </w:r>
-      <w:proofErr w:type="spellEnd"/>
-      <w:r>
-        <w:t xml:space="preserve"> file should look like the following</w:t>
-      </w:r>
-    </w:p>
+    <w:p/>
     <w:p>
       <w:r>
         <w:rPr>
@@ -984,10 +1278,81 @@
         </w:rPr>
         <w:lastRenderedPageBreak/>
         <w:drawing>
-          <wp:inline distT="0" distB="0" distL="0" distR="0" wp14:anchorId="59103622" wp14:editId="4D7612EF">
-            <wp:extent cx="4800600" cy="1905000"/>
+          <wp:inline distT="0" distB="0" distL="0" distR="0" wp14:anchorId="2ED07315" wp14:editId="6D4E53C2">
+            <wp:extent cx="5943600" cy="6398260"/>
+            <wp:effectExtent l="0" t="0" r="0" b="2540"/>
+            <wp:docPr id="9" name="Picture 9"/>
+            <wp:cNvGraphicFramePr>
+              <a:graphicFrameLocks xmlns:a="http://schemas.openxmlformats.org/drawingml/2006/main" noChangeAspect="1"/>
+            </wp:cNvGraphicFramePr>
+            <a:graphic xmlns:a="http://schemas.openxmlformats.org/drawingml/2006/main">
+              <a:graphicData uri="http://schemas.openxmlformats.org/drawingml/2006/picture">
+                <pic:pic xmlns:pic="http://schemas.openxmlformats.org/drawingml/2006/picture">
+                  <pic:nvPicPr>
+                    <pic:cNvPr id="1" name=""/>
+                    <pic:cNvPicPr/>
+                  </pic:nvPicPr>
+                  <pic:blipFill>
+                    <a:blip r:embed="rId11"/>
+                    <a:stretch>
+                      <a:fillRect/>
+                    </a:stretch>
+                  </pic:blipFill>
+                  <pic:spPr>
+                    <a:xfrm>
+                      <a:off x="0" y="0"/>
+                      <a:ext cx="5943600" cy="6398260"/>
+                    </a:xfrm>
+                    <a:prstGeom prst="rect">
+                      <a:avLst/>
+                    </a:prstGeom>
+                  </pic:spPr>
+                </pic:pic>
+              </a:graphicData>
+            </a:graphic>
+          </wp:inline>
+        </w:drawing>
+      </w:r>
+    </w:p>
+    <w:p>
+      <w:proofErr w:type="gramStart"/>
+      <w:r>
+        <w:t>next</w:t>
+      </w:r>
+      <w:proofErr w:type="gramEnd"/>
+      <w:r>
+        <w:t xml:space="preserve"> install lite-server</w:t>
+      </w:r>
+    </w:p>
+    <w:p>
+      <w:proofErr w:type="gramStart"/>
+      <w:r>
+        <w:t>here</w:t>
+      </w:r>
+      <w:proofErr w:type="gramEnd"/>
+      <w:r>
+        <w:t xml:space="preserve"> is what </w:t>
+      </w:r>
+      <w:proofErr w:type="spellStart"/>
+      <w:r>
+        <w:t>package.json</w:t>
+      </w:r>
+      <w:proofErr w:type="spellEnd"/>
+      <w:r>
+        <w:t xml:space="preserve"> was created</w:t>
+      </w:r>
+    </w:p>
+    <w:p>
+      <w:r>
+        <w:rPr>
+          <w:noProof/>
+        </w:rPr>
+        <w:lastRenderedPageBreak/>
+        <w:drawing>
+          <wp:inline distT="0" distB="0" distL="0" distR="0" wp14:anchorId="025ED8D0" wp14:editId="05D73A05">
+            <wp:extent cx="4914900" cy="2628900"/>
             <wp:effectExtent l="0" t="0" r="0" b="0"/>
-            <wp:docPr id="8" name="Picture 8"/>
+            <wp:docPr id="10" name="Picture 10"/>
             <wp:cNvGraphicFramePr>
               <a:graphicFrameLocks xmlns:a="http://schemas.openxmlformats.org/drawingml/2006/main" noChangeAspect="1"/>
             </wp:cNvGraphicFramePr>
@@ -1007,7 +1372,7 @@
                   <pic:spPr>
                     <a:xfrm>
                       <a:off x="0" y="0"/>
-                      <a:ext cx="4800600" cy="1905000"/>
+                      <a:ext cx="4914900" cy="2628900"/>
                     </a:xfrm>
                     <a:prstGeom prst="rect">
                       <a:avLst/>
@@ -1023,15 +1388,363 @@
     <w:p/>
     <w:p>
       <w:r>
-        <w:t xml:space="preserve">Commit and push via </w:t>
-      </w:r>
-      <w:proofErr w:type="spellStart"/>
-      <w:r>
-        <w:t>vscode</w:t>
-      </w:r>
-      <w:proofErr w:type="spellEnd"/>
-      <w:r>
-        <w:t xml:space="preserve"> or git bash</w:t>
+        <w:t xml:space="preserve">Now install the </w:t>
+      </w:r>
+      <w:r>
+        <w:rPr>
+          <w:rFonts w:ascii="Consolas" w:hAnsi="Consolas"/>
+          <w:shd w:val="clear" w:color="auto" w:fill="DEEAF6" w:themeFill="accent1" w:themeFillTint="33"/>
+        </w:rPr>
+        <w:t>lite-server</w:t>
+      </w:r>
+      <w:r>
+        <w:t xml:space="preserve"> package</w:t>
+      </w:r>
+      <w:r>
+        <w:t>.  This is a very light weight web server that we can connect to (instead just opening a file)</w:t>
+      </w:r>
+    </w:p>
+    <w:tbl>
+      <w:tblPr>
+        <w:tblStyle w:val="TableGrid"/>
+        <w:tblW w:w="0" w:type="auto"/>
+        <w:tblLook w:val="04A0" w:firstRow="1" w:lastRow="0" w:firstColumn="1" w:lastColumn="0" w:noHBand="0" w:noVBand="1"/>
+      </w:tblPr>
+      <w:tblGrid>
+        <w:gridCol w:w="9350"/>
+      </w:tblGrid>
+      <w:tr>
+        <w:tc>
+          <w:tcPr>
+            <w:tcW w:w="9350" w:type="dxa"/>
+          </w:tcPr>
+          <w:p>
+            <w:pPr>
+              <w:shd w:val="clear" w:color="auto" w:fill="DEEAF6" w:themeFill="accent1" w:themeFillTint="33"/>
+              <w:tabs>
+                <w:tab w:val="left" w:pos="1380"/>
+              </w:tabs>
+              <w:rPr>
+                <w:rFonts w:ascii="Consolas" w:hAnsi="Consolas"/>
+              </w:rPr>
+            </w:pPr>
+            <w:proofErr w:type="spellStart"/>
+            <w:r>
+              <w:rPr>
+                <w:rFonts w:ascii="Consolas" w:hAnsi="Consolas"/>
+              </w:rPr>
+              <w:t>npm</w:t>
+            </w:r>
+            <w:proofErr w:type="spellEnd"/>
+            <w:r>
+              <w:rPr>
+                <w:rFonts w:ascii="Consolas" w:hAnsi="Consolas"/>
+              </w:rPr>
+              <w:t xml:space="preserve"> install --save-dev lite-server</w:t>
+            </w:r>
+          </w:p>
+        </w:tc>
+      </w:tr>
+    </w:tbl>
+    <w:p/>
+    <w:p>
+      <w:r>
+        <w:rPr>
+          <w:noProof/>
+        </w:rPr>
+        <w:drawing>
+          <wp:inline distT="0" distB="0" distL="0" distR="0" wp14:anchorId="39405E76" wp14:editId="3111BBE3">
+            <wp:extent cx="3705225" cy="2914650"/>
+            <wp:effectExtent l="0" t="0" r="9525" b="0"/>
+            <wp:docPr id="11" name="Picture 11"/>
+            <wp:cNvGraphicFramePr>
+              <a:graphicFrameLocks xmlns:a="http://schemas.openxmlformats.org/drawingml/2006/main" noChangeAspect="1"/>
+            </wp:cNvGraphicFramePr>
+            <a:graphic xmlns:a="http://schemas.openxmlformats.org/drawingml/2006/main">
+              <a:graphicData uri="http://schemas.openxmlformats.org/drawingml/2006/picture">
+                <pic:pic xmlns:pic="http://schemas.openxmlformats.org/drawingml/2006/picture">
+                  <pic:nvPicPr>
+                    <pic:cNvPr id="1" name=""/>
+                    <pic:cNvPicPr/>
+                  </pic:nvPicPr>
+                  <pic:blipFill>
+                    <a:blip r:embed="rId13"/>
+                    <a:stretch>
+                      <a:fillRect/>
+                    </a:stretch>
+                  </pic:blipFill>
+                  <pic:spPr>
+                    <a:xfrm>
+                      <a:off x="0" y="0"/>
+                      <a:ext cx="3705225" cy="2914650"/>
+                    </a:xfrm>
+                    <a:prstGeom prst="rect">
+                      <a:avLst/>
+                    </a:prstGeom>
+                  </pic:spPr>
+                </pic:pic>
+              </a:graphicData>
+            </a:graphic>
+          </wp:inline>
+        </w:drawing>
+      </w:r>
+    </w:p>
+    <w:p/>
+    <w:p>
+      <w:r>
+        <w:t xml:space="preserve">This adds a line to your </w:t>
+      </w:r>
+      <w:proofErr w:type="spellStart"/>
+      <w:r>
+        <w:t>package.json</w:t>
+      </w:r>
+      <w:proofErr w:type="spellEnd"/>
+      <w:r>
+        <w:t xml:space="preserve"> file</w:t>
+      </w:r>
+    </w:p>
+    <w:p>
+      <w:r>
+        <w:rPr>
+          <w:noProof/>
+        </w:rPr>
+        <w:lastRenderedPageBreak/>
+        <w:drawing>
+          <wp:inline distT="0" distB="0" distL="0" distR="0" wp14:anchorId="58205FAB" wp14:editId="2A9D4DC7">
+            <wp:extent cx="5429250" cy="3505200"/>
+            <wp:effectExtent l="0" t="0" r="0" b="0"/>
+            <wp:docPr id="12" name="Picture 12"/>
+            <wp:cNvGraphicFramePr>
+              <a:graphicFrameLocks xmlns:a="http://schemas.openxmlformats.org/drawingml/2006/main" noChangeAspect="1"/>
+            </wp:cNvGraphicFramePr>
+            <a:graphic xmlns:a="http://schemas.openxmlformats.org/drawingml/2006/main">
+              <a:graphicData uri="http://schemas.openxmlformats.org/drawingml/2006/picture">
+                <pic:pic xmlns:pic="http://schemas.openxmlformats.org/drawingml/2006/picture">
+                  <pic:nvPicPr>
+                    <pic:cNvPr id="1" name=""/>
+                    <pic:cNvPicPr/>
+                  </pic:nvPicPr>
+                  <pic:blipFill>
+                    <a:blip r:embed="rId14"/>
+                    <a:stretch>
+                      <a:fillRect/>
+                    </a:stretch>
+                  </pic:blipFill>
+                  <pic:spPr>
+                    <a:xfrm>
+                      <a:off x="0" y="0"/>
+                      <a:ext cx="5429250" cy="3505200"/>
+                    </a:xfrm>
+                    <a:prstGeom prst="rect">
+                      <a:avLst/>
+                    </a:prstGeom>
+                  </pic:spPr>
+                </pic:pic>
+              </a:graphicData>
+            </a:graphic>
+          </wp:inline>
+        </w:drawing>
+      </w:r>
+    </w:p>
+    <w:p/>
+    <w:p/>
+    <w:p>
+      <w:r>
+        <w:t xml:space="preserve">Now add lite-server script line to the </w:t>
+      </w:r>
+      <w:proofErr w:type="spellStart"/>
+      <w:r>
+        <w:t>package.json</w:t>
+      </w:r>
+      <w:proofErr w:type="spellEnd"/>
+      <w:r>
+        <w:t xml:space="preserve"> file as shown below</w:t>
+      </w:r>
+    </w:p>
+    <w:p>
+      <w:r>
+        <w:rPr>
+          <w:noProof/>
+        </w:rPr>
+        <w:drawing>
+          <wp:inline distT="0" distB="0" distL="0" distR="0" wp14:anchorId="3E45E314" wp14:editId="0367BE33">
+            <wp:extent cx="5324475" cy="3657600"/>
+            <wp:effectExtent l="0" t="0" r="9525" b="0"/>
+            <wp:docPr id="13" name="Picture 13"/>
+            <wp:cNvGraphicFramePr>
+              <a:graphicFrameLocks xmlns:a="http://schemas.openxmlformats.org/drawingml/2006/main" noChangeAspect="1"/>
+            </wp:cNvGraphicFramePr>
+            <a:graphic xmlns:a="http://schemas.openxmlformats.org/drawingml/2006/main">
+              <a:graphicData uri="http://schemas.openxmlformats.org/drawingml/2006/picture">
+                <pic:pic xmlns:pic="http://schemas.openxmlformats.org/drawingml/2006/picture">
+                  <pic:nvPicPr>
+                    <pic:cNvPr id="1" name=""/>
+                    <pic:cNvPicPr/>
+                  </pic:nvPicPr>
+                  <pic:blipFill>
+                    <a:blip r:embed="rId15"/>
+                    <a:stretch>
+                      <a:fillRect/>
+                    </a:stretch>
+                  </pic:blipFill>
+                  <pic:spPr>
+                    <a:xfrm>
+                      <a:off x="0" y="0"/>
+                      <a:ext cx="5324475" cy="3657600"/>
+                    </a:xfrm>
+                    <a:prstGeom prst="rect">
+                      <a:avLst/>
+                    </a:prstGeom>
+                  </pic:spPr>
+                </pic:pic>
+              </a:graphicData>
+            </a:graphic>
+          </wp:inline>
+        </w:drawing>
+      </w:r>
+    </w:p>
+    <w:p/>
+    <w:p>
+      <w:r>
+        <w:t>Compile and Start the web server</w:t>
+      </w:r>
+    </w:p>
+    <w:tbl>
+      <w:tblPr>
+        <w:tblStyle w:val="TableGrid"/>
+        <w:tblW w:w="0" w:type="auto"/>
+        <w:tblLook w:val="04A0" w:firstRow="1" w:lastRow="0" w:firstColumn="1" w:lastColumn="0" w:noHBand="0" w:noVBand="1"/>
+      </w:tblPr>
+      <w:tblGrid>
+        <w:gridCol w:w="9350"/>
+      </w:tblGrid>
+      <w:tr>
+        <w:tc>
+          <w:tcPr>
+            <w:tcW w:w="9350" w:type="dxa"/>
+          </w:tcPr>
+          <w:p>
+            <w:pPr>
+              <w:shd w:val="clear" w:color="auto" w:fill="DEEAF6" w:themeFill="accent1" w:themeFillTint="33"/>
+              <w:rPr>
+                <w:rFonts w:ascii="Consolas" w:hAnsi="Consolas"/>
+              </w:rPr>
+            </w:pPr>
+            <w:proofErr w:type="spellStart"/>
+            <w:r>
+              <w:rPr>
+                <w:rFonts w:ascii="Consolas" w:hAnsi="Consolas"/>
+              </w:rPr>
+              <w:t>tsc</w:t>
+            </w:r>
+            <w:proofErr w:type="spellEnd"/>
+            <w:r>
+              <w:rPr>
+                <w:rFonts w:ascii="Consolas" w:hAnsi="Consolas"/>
+              </w:rPr>
+              <w:t xml:space="preserve"> </w:t>
+            </w:r>
+            <w:proofErr w:type="spellStart"/>
+            <w:r>
+              <w:rPr>
+                <w:rFonts w:ascii="Consolas" w:hAnsi="Consolas"/>
+              </w:rPr>
+              <w:t>app.ts</w:t>
+            </w:r>
+            <w:proofErr w:type="spellEnd"/>
+          </w:p>
+          <w:p>
+            <w:pPr>
+              <w:shd w:val="clear" w:color="auto" w:fill="DEEAF6" w:themeFill="accent1" w:themeFillTint="33"/>
+              <w:tabs>
+                <w:tab w:val="left" w:pos="1380"/>
+              </w:tabs>
+              <w:rPr>
+                <w:rFonts w:ascii="Consolas" w:hAnsi="Consolas"/>
+              </w:rPr>
+            </w:pPr>
+            <w:proofErr w:type="spellStart"/>
+            <w:r>
+              <w:rPr>
+                <w:rFonts w:ascii="Consolas" w:hAnsi="Consolas"/>
+              </w:rPr>
+              <w:t>npm</w:t>
+            </w:r>
+            <w:proofErr w:type="spellEnd"/>
+            <w:r>
+              <w:rPr>
+                <w:rFonts w:ascii="Consolas" w:hAnsi="Consolas"/>
+              </w:rPr>
+              <w:t xml:space="preserve"> </w:t>
+            </w:r>
+            <w:r>
+              <w:rPr>
+                <w:rFonts w:ascii="Consolas" w:hAnsi="Consolas"/>
+              </w:rPr>
+              <w:t>start</w:t>
+            </w:r>
+          </w:p>
+        </w:tc>
+      </w:tr>
+    </w:tbl>
+    <w:p/>
+    <w:p>
+      <w:r>
+        <w:rPr>
+          <w:noProof/>
+        </w:rPr>
+        <w:drawing>
+          <wp:inline distT="0" distB="0" distL="0" distR="0" wp14:anchorId="21290A81" wp14:editId="6E8FDE9E">
+            <wp:extent cx="5943600" cy="4876800"/>
+            <wp:effectExtent l="0" t="0" r="0" b="0"/>
+            <wp:docPr id="14" name="Picture 14"/>
+            <wp:cNvGraphicFramePr>
+              <a:graphicFrameLocks xmlns:a="http://schemas.openxmlformats.org/drawingml/2006/main" noChangeAspect="1"/>
+            </wp:cNvGraphicFramePr>
+            <a:graphic xmlns:a="http://schemas.openxmlformats.org/drawingml/2006/main">
+              <a:graphicData uri="http://schemas.openxmlformats.org/drawingml/2006/picture">
+                <pic:pic xmlns:pic="http://schemas.openxmlformats.org/drawingml/2006/picture">
+                  <pic:nvPicPr>
+                    <pic:cNvPr id="1" name=""/>
+                    <pic:cNvPicPr/>
+                  </pic:nvPicPr>
+                  <pic:blipFill>
+                    <a:blip r:embed="rId16"/>
+                    <a:stretch>
+                      <a:fillRect/>
+                    </a:stretch>
+                  </pic:blipFill>
+                  <pic:spPr>
+                    <a:xfrm>
+                      <a:off x="0" y="0"/>
+                      <a:ext cx="5943600" cy="4876800"/>
+                    </a:xfrm>
+                    <a:prstGeom prst="rect">
+                      <a:avLst/>
+                    </a:prstGeom>
+                  </pic:spPr>
+                </pic:pic>
+              </a:graphicData>
+            </a:graphic>
+          </wp:inline>
+        </w:drawing>
+      </w:r>
+    </w:p>
+    <w:p>
+      <w:r>
+        <w:t xml:space="preserve">Connect via Chrome: </w:t>
+      </w:r>
+      <w:r>
+        <w:rPr>
+          <w:rFonts w:ascii="Consolas" w:hAnsi="Consolas"/>
+          <w:shd w:val="clear" w:color="auto" w:fill="DEEAF6" w:themeFill="accent1" w:themeFillTint="33"/>
+        </w:rPr>
+        <w:t>http://localhost:3000/</w:t>
+      </w:r>
+    </w:p>
+    <w:p>
+      <w:r>
+        <w:t>You will see a blank page. Hit F12 and you should see the output of 7.8</w:t>
       </w:r>
     </w:p>
     <w:p>
@@ -1042,165 +1755,370 @@
       </w:pPr>
       <w:r>
         <w:rPr>
-          <w:b/>
-        </w:rPr>
-        <w:t>Finished chap 4</w:t>
-      </w:r>
-    </w:p>
-    <w:p/>
-    <w:p/>
-    <w:p>
-      <w:r>
-        <w:t>Later stuff</w:t>
-      </w:r>
+          <w:noProof/>
+        </w:rPr>
+        <w:lastRenderedPageBreak/>
+        <w:drawing>
+          <wp:inline distT="0" distB="0" distL="0" distR="0" wp14:anchorId="384222FA" wp14:editId="3C883EF7">
+            <wp:extent cx="5943600" cy="2435860"/>
+            <wp:effectExtent l="0" t="0" r="0" b="2540"/>
+            <wp:docPr id="15" name="Picture 15"/>
+            <wp:cNvGraphicFramePr>
+              <a:graphicFrameLocks xmlns:a="http://schemas.openxmlformats.org/drawingml/2006/main" noChangeAspect="1"/>
+            </wp:cNvGraphicFramePr>
+            <a:graphic xmlns:a="http://schemas.openxmlformats.org/drawingml/2006/main">
+              <a:graphicData uri="http://schemas.openxmlformats.org/drawingml/2006/picture">
+                <pic:pic xmlns:pic="http://schemas.openxmlformats.org/drawingml/2006/picture">
+                  <pic:nvPicPr>
+                    <pic:cNvPr id="1" name=""/>
+                    <pic:cNvPicPr/>
+                  </pic:nvPicPr>
+                  <pic:blipFill>
+                    <a:blip r:embed="rId17"/>
+                    <a:stretch>
+                      <a:fillRect/>
+                    </a:stretch>
+                  </pic:blipFill>
+                  <pic:spPr>
+                    <a:xfrm>
+                      <a:off x="0" y="0"/>
+                      <a:ext cx="5943600" cy="2435860"/>
+                    </a:xfrm>
+                    <a:prstGeom prst="rect">
+                      <a:avLst/>
+                    </a:prstGeom>
+                  </pic:spPr>
+                </pic:pic>
+              </a:graphicData>
+            </a:graphic>
+          </wp:inline>
+        </w:drawing>
+      </w:r>
+    </w:p>
+    <w:p/>
+    <w:p>
+      <w:pPr>
+        <w:rPr>
+          <w:b/>
+        </w:rPr>
+      </w:pPr>
+      <w:r>
+        <w:rPr>
+          <w:b/>
+        </w:rPr>
+        <w:t>Chap 10 No code</w:t>
+      </w:r>
+    </w:p>
+    <w:p/>
+    <w:p>
+      <w:pPr>
+        <w:rPr>
+          <w:b/>
+        </w:rPr>
+      </w:pPr>
+      <w:r>
+        <w:rPr>
+          <w:b/>
+        </w:rPr>
+        <w:t>Chap 11</w:t>
+      </w:r>
+      <w:r>
+        <w:rPr>
+          <w:b/>
+        </w:rPr>
+        <w:t xml:space="preserve"> Using Types</w:t>
+      </w:r>
+    </w:p>
+    <w:p>
+      <w:r>
+        <w:t xml:space="preserve">Copy </w:t>
+      </w:r>
+      <w:r>
+        <w:t>basics-02-js-types</w:t>
+      </w:r>
+      <w:r>
+        <w:t xml:space="preserve"> to main directory</w:t>
+      </w:r>
+      <w:r>
+        <w:t xml:space="preserve"> (or modify project folder)</w:t>
+      </w:r>
+      <w:r>
+        <w:t>. Now we have a typed add function</w:t>
+      </w:r>
+    </w:p>
+    <w:p/>
+    <w:p>
+      <w:r>
+        <w:rPr>
+          <w:noProof/>
+        </w:rPr>
+        <w:drawing>
+          <wp:inline distT="0" distB="0" distL="0" distR="0" wp14:anchorId="27905528" wp14:editId="49D5F209">
+            <wp:extent cx="5943600" cy="2813685"/>
+            <wp:effectExtent l="0" t="0" r="0" b="5715"/>
+            <wp:docPr id="16" name="Picture 16"/>
+            <wp:cNvGraphicFramePr>
+              <a:graphicFrameLocks xmlns:a="http://schemas.openxmlformats.org/drawingml/2006/main" noChangeAspect="1"/>
+            </wp:cNvGraphicFramePr>
+            <a:graphic xmlns:a="http://schemas.openxmlformats.org/drawingml/2006/main">
+              <a:graphicData uri="http://schemas.openxmlformats.org/drawingml/2006/picture">
+                <pic:pic xmlns:pic="http://schemas.openxmlformats.org/drawingml/2006/picture">
+                  <pic:nvPicPr>
+                    <pic:cNvPr id="1" name=""/>
+                    <pic:cNvPicPr/>
+                  </pic:nvPicPr>
+                  <pic:blipFill>
+                    <a:blip r:embed="rId18"/>
+                    <a:stretch>
+                      <a:fillRect/>
+                    </a:stretch>
+                  </pic:blipFill>
+                  <pic:spPr>
+                    <a:xfrm>
+                      <a:off x="0" y="0"/>
+                      <a:ext cx="5943600" cy="2813685"/>
+                    </a:xfrm>
+                    <a:prstGeom prst="rect">
+                      <a:avLst/>
+                    </a:prstGeom>
+                  </pic:spPr>
+                </pic:pic>
+              </a:graphicData>
+            </a:graphic>
+          </wp:inline>
+        </w:drawing>
+      </w:r>
+    </w:p>
+    <w:p/>
+    <w:tbl>
+      <w:tblPr>
+        <w:tblStyle w:val="TableGrid"/>
+        <w:tblW w:w="0" w:type="auto"/>
+        <w:tblLook w:val="04A0" w:firstRow="1" w:lastRow="0" w:firstColumn="1" w:lastColumn="0" w:noHBand="0" w:noVBand="1"/>
+      </w:tblPr>
+      <w:tblGrid>
+        <w:gridCol w:w="9350"/>
+      </w:tblGrid>
+      <w:tr>
+        <w:tc>
+          <w:tcPr>
+            <w:tcW w:w="9350" w:type="dxa"/>
+          </w:tcPr>
+          <w:p>
+            <w:pPr>
+              <w:shd w:val="clear" w:color="auto" w:fill="DEEAF6" w:themeFill="accent1" w:themeFillTint="33"/>
+              <w:rPr>
+                <w:rFonts w:ascii="Consolas" w:hAnsi="Consolas"/>
+              </w:rPr>
+            </w:pPr>
+            <w:proofErr w:type="spellStart"/>
+            <w:r>
+              <w:rPr>
+                <w:rFonts w:ascii="Consolas" w:hAnsi="Consolas"/>
+              </w:rPr>
+              <w:t>npm</w:t>
+            </w:r>
+            <w:proofErr w:type="spellEnd"/>
+            <w:r>
+              <w:rPr>
+                <w:rFonts w:ascii="Consolas" w:hAnsi="Consolas"/>
+              </w:rPr>
+              <w:t xml:space="preserve"> install</w:t>
+            </w:r>
+          </w:p>
+          <w:p>
+            <w:pPr>
+              <w:shd w:val="clear" w:color="auto" w:fill="DEEAF6" w:themeFill="accent1" w:themeFillTint="33"/>
+              <w:rPr>
+                <w:rFonts w:ascii="Consolas" w:hAnsi="Consolas"/>
+              </w:rPr>
+            </w:pPr>
+            <w:proofErr w:type="spellStart"/>
+            <w:r>
+              <w:rPr>
+                <w:rFonts w:ascii="Consolas" w:hAnsi="Consolas"/>
+              </w:rPr>
+              <w:t>tsc</w:t>
+            </w:r>
+            <w:proofErr w:type="spellEnd"/>
+            <w:r>
+              <w:rPr>
+                <w:rFonts w:ascii="Consolas" w:hAnsi="Consolas"/>
+              </w:rPr>
+              <w:t xml:space="preserve"> </w:t>
+            </w:r>
+            <w:proofErr w:type="spellStart"/>
+            <w:r>
+              <w:rPr>
+                <w:rFonts w:ascii="Consolas" w:hAnsi="Consolas"/>
+              </w:rPr>
+              <w:t>app.ts</w:t>
+            </w:r>
+            <w:proofErr w:type="spellEnd"/>
+          </w:p>
+          <w:p>
+            <w:pPr>
+              <w:shd w:val="clear" w:color="auto" w:fill="DEEAF6" w:themeFill="accent1" w:themeFillTint="33"/>
+              <w:tabs>
+                <w:tab w:val="left" w:pos="1380"/>
+              </w:tabs>
+              <w:rPr>
+                <w:rFonts w:ascii="Consolas" w:hAnsi="Consolas"/>
+              </w:rPr>
+            </w:pPr>
+            <w:proofErr w:type="spellStart"/>
+            <w:r>
+              <w:rPr>
+                <w:rFonts w:ascii="Consolas" w:hAnsi="Consolas"/>
+              </w:rPr>
+              <w:t>npm</w:t>
+            </w:r>
+            <w:proofErr w:type="spellEnd"/>
+            <w:r>
+              <w:rPr>
+                <w:rFonts w:ascii="Consolas" w:hAnsi="Consolas"/>
+              </w:rPr>
+              <w:t xml:space="preserve"> </w:t>
+            </w:r>
+            <w:r>
+              <w:rPr>
+                <w:rFonts w:ascii="Consolas" w:hAnsi="Consolas"/>
+              </w:rPr>
+              <w:t>start</w:t>
+            </w:r>
+          </w:p>
+        </w:tc>
+      </w:tr>
+    </w:tbl>
+    <w:p/>
+    <w:p/>
+    <w:p>
+      <w:pPr>
+        <w:rPr>
+          <w:b/>
+        </w:rPr>
+      </w:pPr>
+      <w:r>
+        <w:rPr>
+          <w:b/>
+        </w:rPr>
+        <w:t xml:space="preserve">Chap 12 Typescript Types vs </w:t>
+      </w:r>
+      <w:proofErr w:type="spellStart"/>
+      <w:r>
+        <w:rPr>
+          <w:b/>
+        </w:rPr>
+        <w:t>Javascript</w:t>
+      </w:r>
+      <w:proofErr w:type="spellEnd"/>
+      <w:r>
+        <w:rPr>
+          <w:b/>
+        </w:rPr>
+        <w:t xml:space="preserve"> types</w:t>
+      </w:r>
+    </w:p>
+    <w:p>
+      <w:pPr>
+        <w:rPr>
+          <w:b/>
+        </w:rPr>
+      </w:pPr>
+    </w:p>
+    <w:p>
+      <w:proofErr w:type="spellStart"/>
+      <w:r>
+        <w:t>TypeScript</w:t>
+      </w:r>
+      <w:proofErr w:type="spellEnd"/>
+      <w:r>
+        <w:t xml:space="preserve"> = static typing (compile time)</w:t>
+      </w:r>
+    </w:p>
+    <w:p>
+      <w:r>
+        <w:t>JavaScript = dynamic typing (run time)</w:t>
+      </w:r>
+    </w:p>
+    <w:p/>
+    <w:p>
+      <w:r>
+        <w:t>No new code, just explanations</w:t>
+      </w:r>
+    </w:p>
+    <w:p/>
+    <w:p>
+      <w:pPr>
+        <w:rPr>
+          <w:b/>
+        </w:rPr>
+      </w:pPr>
+      <w:r>
+        <w:rPr>
+          <w:b/>
+        </w:rPr>
+        <w:t>Chap 13 Note</w:t>
+      </w:r>
+    </w:p>
+    <w:p>
+      <w:r>
+        <w:rPr>
+          <w:noProof/>
+        </w:rPr>
+        <w:drawing>
+          <wp:inline distT="0" distB="0" distL="0" distR="0" wp14:anchorId="672F0B04" wp14:editId="566B1991">
+            <wp:extent cx="5505450" cy="2790825"/>
+            <wp:effectExtent l="0" t="0" r="0" b="9525"/>
+            <wp:docPr id="17" name="Picture 17"/>
+            <wp:cNvGraphicFramePr>
+              <a:graphicFrameLocks xmlns:a="http://schemas.openxmlformats.org/drawingml/2006/main" noChangeAspect="1"/>
+            </wp:cNvGraphicFramePr>
+            <a:graphic xmlns:a="http://schemas.openxmlformats.org/drawingml/2006/main">
+              <a:graphicData uri="http://schemas.openxmlformats.org/drawingml/2006/picture">
+                <pic:pic xmlns:pic="http://schemas.openxmlformats.org/drawingml/2006/picture">
+                  <pic:nvPicPr>
+                    <pic:cNvPr id="1" name=""/>
+                    <pic:cNvPicPr/>
+                  </pic:nvPicPr>
+                  <pic:blipFill>
+                    <a:blip r:embed="rId19"/>
+                    <a:stretch>
+                      <a:fillRect/>
+                    </a:stretch>
+                  </pic:blipFill>
+                  <pic:spPr>
+                    <a:xfrm>
+                      <a:off x="0" y="0"/>
+                      <a:ext cx="5505450" cy="2790825"/>
+                    </a:xfrm>
+                    <a:prstGeom prst="rect">
+                      <a:avLst/>
+                    </a:prstGeom>
+                  </pic:spPr>
+                </pic:pic>
+              </a:graphicData>
+            </a:graphic>
+          </wp:inline>
+        </w:drawing>
+      </w:r>
+    </w:p>
+    <w:p/>
+    <w:p>
+      <w:pPr>
+        <w:rPr>
+          <w:b/>
+        </w:rPr>
+      </w:pPr>
       <w:bookmarkStart w:id="0" w:name="_GoBack"/>
+      <w:r>
+        <w:rPr>
+          <w:b/>
+        </w:rPr>
+        <w:t>Finished through chap 13</w:t>
+      </w:r>
       <w:bookmarkEnd w:id="0"/>
     </w:p>
-    <w:p/>
-    <w:p>
-      <w:r>
-        <w:t>http://localhost:3000/</w:t>
-      </w:r>
-    </w:p>
-    <w:p>
-      <w:pPr>
-        <w:rPr>
-          <w:b/>
-        </w:rPr>
-      </w:pPr>
-      <w:r>
-        <w:rPr>
-          <w:b/>
-        </w:rPr>
-        <w:t>Chap 11</w:t>
-      </w:r>
-      <w:r>
-        <w:rPr>
-          <w:b/>
-        </w:rPr>
-        <w:t xml:space="preserve"> Using Types</w:t>
-      </w:r>
-    </w:p>
-    <w:p>
-      <w:r>
-        <w:t xml:space="preserve">Copy </w:t>
-      </w:r>
-      <w:r>
-        <w:t>basics-02-js-types</w:t>
-      </w:r>
-      <w:r>
-        <w:t xml:space="preserve"> to main directory</w:t>
-      </w:r>
-    </w:p>
-    <w:p/>
-    <w:p>
-      <w:pPr>
-        <w:shd w:val="clear" w:color="auto" w:fill="DEEAF6" w:themeFill="accent1" w:themeFillTint="33"/>
-        <w:rPr>
-          <w:rFonts w:ascii="Consolas" w:hAnsi="Consolas"/>
-        </w:rPr>
-      </w:pPr>
-      <w:proofErr w:type="gramStart"/>
-      <w:r>
-        <w:rPr>
-          <w:rFonts w:ascii="Consolas" w:hAnsi="Consolas"/>
-        </w:rPr>
-        <w:t>cd</w:t>
-      </w:r>
-      <w:proofErr w:type="gramEnd"/>
-      <w:r>
-        <w:rPr>
-          <w:rFonts w:ascii="Consolas" w:hAnsi="Consolas"/>
-        </w:rPr>
-        <w:t xml:space="preserve"> ~/project-typescript/basics-02-js-types</w:t>
-      </w:r>
-    </w:p>
-    <w:p>
-      <w:pPr>
-        <w:shd w:val="clear" w:color="auto" w:fill="DEEAF6" w:themeFill="accent1" w:themeFillTint="33"/>
-        <w:rPr>
-          <w:rFonts w:ascii="Consolas" w:hAnsi="Consolas"/>
-        </w:rPr>
-      </w:pPr>
-      <w:proofErr w:type="spellStart"/>
-      <w:proofErr w:type="gramStart"/>
-      <w:r>
-        <w:rPr>
-          <w:rFonts w:ascii="Consolas" w:hAnsi="Consolas"/>
-        </w:rPr>
-        <w:t>npm</w:t>
-      </w:r>
-      <w:proofErr w:type="spellEnd"/>
-      <w:proofErr w:type="gramEnd"/>
-      <w:r>
-        <w:rPr>
-          <w:rFonts w:ascii="Consolas" w:hAnsi="Consolas"/>
-        </w:rPr>
-        <w:t xml:space="preserve"> </w:t>
-      </w:r>
-      <w:proofErr w:type="spellStart"/>
-      <w:r>
-        <w:rPr>
-          <w:rFonts w:ascii="Consolas" w:hAnsi="Consolas"/>
-        </w:rPr>
-        <w:t>i</w:t>
-      </w:r>
-      <w:proofErr w:type="spellEnd"/>
-      <w:r>
-        <w:rPr>
-          <w:rFonts w:ascii="Consolas" w:hAnsi="Consolas"/>
-        </w:rPr>
-        <w:t xml:space="preserve"> typescript --save-dev</w:t>
-      </w:r>
-    </w:p>
-    <w:p>
-      <w:pPr>
-        <w:shd w:val="clear" w:color="auto" w:fill="DEEAF6" w:themeFill="accent1" w:themeFillTint="33"/>
-        <w:rPr>
-          <w:rFonts w:ascii="Consolas" w:hAnsi="Consolas"/>
-        </w:rPr>
-      </w:pPr>
-      <w:proofErr w:type="spellStart"/>
-      <w:proofErr w:type="gramStart"/>
-      <w:r>
-        <w:rPr>
-          <w:rFonts w:ascii="Consolas" w:hAnsi="Consolas"/>
-        </w:rPr>
-        <w:t>npx</w:t>
-      </w:r>
-      <w:proofErr w:type="spellEnd"/>
-      <w:proofErr w:type="gramEnd"/>
-      <w:r>
-        <w:rPr>
-          <w:rFonts w:ascii="Consolas" w:hAnsi="Consolas"/>
-        </w:rPr>
-        <w:t xml:space="preserve"> </w:t>
-      </w:r>
-      <w:proofErr w:type="spellStart"/>
-      <w:r>
-        <w:rPr>
-          <w:rFonts w:ascii="Consolas" w:hAnsi="Consolas"/>
-        </w:rPr>
-        <w:t>tsc</w:t>
-      </w:r>
-      <w:proofErr w:type="spellEnd"/>
-      <w:r>
-        <w:rPr>
-          <w:rFonts w:ascii="Consolas" w:hAnsi="Consolas"/>
-        </w:rPr>
-        <w:t xml:space="preserve"> </w:t>
-      </w:r>
-      <w:proofErr w:type="spellStart"/>
-      <w:r>
-        <w:rPr>
-          <w:rFonts w:ascii="Consolas" w:hAnsi="Consolas"/>
-        </w:rPr>
-        <w:t>app.ts</w:t>
-      </w:r>
-      <w:proofErr w:type="spellEnd"/>
-    </w:p>
-    <w:p/>
-    <w:p/>
     <w:sectPr>
       <w:pgSz w:w="12240" w:h="15840"/>
       <w:pgMar w:top="1440" w:right="1440" w:bottom="1440" w:left="1440" w:header="720" w:footer="720" w:gutter="0"/>

</xml_diff>